<commit_message>
Problem Identification Description complete
</commit_message>
<xml_diff>
--- a/HeartDiseaseInvestigation/Docs/Documentacion Parcial Proyecto Final.docx
+++ b/HeartDiseaseInvestigation/Docs/Documentacion Parcial Proyecto Final.docx
@@ -567,6 +567,7 @@
           <w:rFonts w:ascii="Times New Roman" w:hAnsi="Times New Roman" w:cs="Times New Roman"/>
           <w:sz w:val="24"/>
           <w:szCs w:val="24"/>
+          <w:lang w:val="es-419"/>
         </w:rPr>
       </w:pPr>
       <w:r>
@@ -825,13 +826,116 @@
         </w:rPr>
         <w:t xml:space="preserve"> </w:t>
       </w:r>
+      <w:r>
+        <w:rPr>
+          <w:rFonts w:ascii="Times New Roman" w:hAnsi="Times New Roman" w:cs="Times New Roman"/>
+          <w:sz w:val="24"/>
+          <w:szCs w:val="24"/>
+          <w:lang w:val="es-419"/>
+        </w:rPr>
+        <w:t xml:space="preserve">Por si esto fuera poco, suponiendo que esta labor tiene éxito, sería necesario también realizar un análisis profundo de los datos ya que no basta con solo saber el contenido de la muestra si no que la verdadera importancia radica en poder inferir si una persona tiene problemas cardiacos, sería muy </w:t>
+      </w:r>
+      <w:r>
+        <w:rPr>
+          <w:rFonts w:ascii="Times New Roman" w:hAnsi="Times New Roman" w:cs="Times New Roman"/>
+          <w:i/>
+          <w:iCs/>
+          <w:sz w:val="24"/>
+          <w:szCs w:val="24"/>
+          <w:lang w:val="es-419"/>
+        </w:rPr>
+        <w:t>engorroso</w:t>
+      </w:r>
+      <w:r>
+        <w:rPr>
+          <w:rFonts w:ascii="Times New Roman" w:hAnsi="Times New Roman" w:cs="Times New Roman"/>
+          <w:sz w:val="24"/>
+          <w:szCs w:val="24"/>
+          <w:lang w:val="es-419"/>
+        </w:rPr>
+        <w:t xml:space="preserve"> para un médico buscar en el </w:t>
+      </w:r>
+      <w:proofErr w:type="spellStart"/>
+      <w:r>
+        <w:rPr>
+          <w:rFonts w:ascii="Times New Roman" w:hAnsi="Times New Roman" w:cs="Times New Roman"/>
+          <w:i/>
+          <w:iCs/>
+          <w:sz w:val="24"/>
+          <w:szCs w:val="24"/>
+          <w:lang w:val="es-419"/>
+        </w:rPr>
+        <w:t>dataset</w:t>
+      </w:r>
+      <w:proofErr w:type="spellEnd"/>
+      <w:r>
+        <w:rPr>
+          <w:rFonts w:ascii="Times New Roman" w:hAnsi="Times New Roman" w:cs="Times New Roman"/>
+          <w:sz w:val="24"/>
+          <w:szCs w:val="24"/>
+          <w:lang w:val="es-419"/>
+        </w:rPr>
+        <w:t xml:space="preserve"> un paciente que tenga las mismas características y mirar si este tendrá problemas en el corazón o no, es más, es muy probable simplemente no lo encuentre y que este se equivoque en la búsqueda. Estas son labores que de cierto modo son inalcanzables si se hacen manualmente pero un </w:t>
+      </w:r>
+      <w:r>
+        <w:rPr>
+          <w:rFonts w:ascii="Times New Roman" w:hAnsi="Times New Roman" w:cs="Times New Roman"/>
+          <w:i/>
+          <w:iCs/>
+          <w:sz w:val="24"/>
+          <w:szCs w:val="24"/>
+          <w:lang w:val="es-419"/>
+        </w:rPr>
+        <w:t>software</w:t>
+      </w:r>
+      <w:r>
+        <w:rPr>
+          <w:rFonts w:ascii="Times New Roman" w:hAnsi="Times New Roman" w:cs="Times New Roman"/>
+          <w:sz w:val="24"/>
+          <w:szCs w:val="24"/>
+          <w:lang w:val="es-419"/>
+        </w:rPr>
+        <w:t xml:space="preserve"> puede resolver en unos pocos segundos, la idea es que mediante la carga de datos y el Machine </w:t>
+      </w:r>
+      <w:proofErr w:type="spellStart"/>
+      <w:r>
+        <w:rPr>
+          <w:rFonts w:ascii="Times New Roman" w:hAnsi="Times New Roman" w:cs="Times New Roman"/>
+          <w:sz w:val="24"/>
+          <w:szCs w:val="24"/>
+          <w:lang w:val="es-419"/>
+        </w:rPr>
+        <w:t>Learning</w:t>
+      </w:r>
+      <w:proofErr w:type="spellEnd"/>
+      <w:r>
+        <w:rPr>
+          <w:rFonts w:ascii="Times New Roman" w:hAnsi="Times New Roman" w:cs="Times New Roman"/>
+          <w:sz w:val="24"/>
+          <w:szCs w:val="24"/>
+          <w:lang w:val="es-419"/>
+        </w:rPr>
+        <w:t xml:space="preserve"> se pueda facilitar la labor de los médicos a la hora de determinar si una persona tiene o puede tener problemas en el corazón, una labor que debe realizarse con sumo cuidado debido al sector en el que se encuentra el proyecto.  </w:t>
+      </w:r>
     </w:p>
     <w:p>
       <w:pPr>
-        <w:rPr>
-          <w:rFonts w:ascii="Times New Roman" w:hAnsi="Times New Roman" w:cs="Times New Roman"/>
-          <w:sz w:val="24"/>
-          <w:szCs w:val="24"/>
+        <w:spacing w:line="480" w:lineRule="auto"/>
+        <w:rPr>
+          <w:rFonts w:ascii="Times New Roman" w:hAnsi="Times New Roman" w:cs="Times New Roman"/>
+          <w:sz w:val="24"/>
+          <w:szCs w:val="24"/>
+          <w:lang w:val="es-419"/>
+        </w:rPr>
+      </w:pPr>
+    </w:p>
+    <w:p>
+      <w:pPr>
+        <w:rPr>
+          <w:rFonts w:ascii="Times New Roman" w:hAnsi="Times New Roman" w:cs="Times New Roman"/>
+          <w:sz w:val="24"/>
+          <w:szCs w:val="24"/>
+          <w:lang w:val="es-419"/>
         </w:rPr>
       </w:pPr>
     </w:p>

</xml_diff>

<commit_message>
Identification of necessities added to the principal Doc
</commit_message>
<xml_diff>
--- a/HeartDiseaseInvestigation/Docs/Documentacion Parcial Proyecto Final.docx
+++ b/HeartDiseaseInvestigation/Docs/Documentacion Parcial Proyecto Final.docx
@@ -954,6 +954,15 @@
           <w:szCs w:val="24"/>
           <w:lang w:val="es-419"/>
         </w:rPr>
+        <w:t xml:space="preserve"> y además poder filtrarla dependiendo a las necesidades de quien esté haciendo uso de esta información</w:t>
+      </w:r>
+      <w:r>
+        <w:rPr>
+          <w:rFonts w:ascii="Times New Roman" w:hAnsi="Times New Roman" w:cs="Times New Roman"/>
+          <w:sz w:val="24"/>
+          <w:szCs w:val="24"/>
+          <w:lang w:val="es-419"/>
+        </w:rPr>
         <w:t xml:space="preserve">, sería muy </w:t>
       </w:r>
       <w:r>
@@ -996,7 +1005,25 @@
           <w:szCs w:val="24"/>
           <w:lang w:val="es-419"/>
         </w:rPr>
-        <w:t xml:space="preserve"> un paciente que tenga las mismas características y mirar si este tendrá problemas en el corazón o no,</w:t>
+        <w:t xml:space="preserve"> un paciente que tenga las mismas características</w:t>
+      </w:r>
+      <w:r>
+        <w:rPr>
+          <w:rFonts w:ascii="Times New Roman" w:hAnsi="Times New Roman" w:cs="Times New Roman"/>
+          <w:sz w:val="24"/>
+          <w:szCs w:val="24"/>
+          <w:lang w:val="es-419"/>
+        </w:rPr>
+        <w:t xml:space="preserve"> una por una</w:t>
+      </w:r>
+      <w:r>
+        <w:rPr>
+          <w:rFonts w:ascii="Times New Roman" w:hAnsi="Times New Roman" w:cs="Times New Roman"/>
+          <w:sz w:val="24"/>
+          <w:szCs w:val="24"/>
+          <w:lang w:val="es-419"/>
+        </w:rPr>
+        <w:t xml:space="preserve"> y mirar si este tendrá problemas en el corazón o no,</w:t>
       </w:r>
       <w:r>
         <w:rPr>
@@ -1032,7 +1059,17 @@
           <w:szCs w:val="24"/>
           <w:lang w:val="es-419"/>
         </w:rPr>
-        <w:t>simplemente no lo encuentre y que este se equivoque en la búsqueda. Estas</w:t>
+        <w:t xml:space="preserve">simplemente no lo encuentre y </w:t>
+      </w:r>
+      <w:r>
+        <w:rPr>
+          <w:rFonts w:ascii="Times New Roman" w:hAnsi="Times New Roman" w:cs="Times New Roman"/>
+          <w:sz w:val="24"/>
+          <w:szCs w:val="24"/>
+          <w:lang w:val="es-419"/>
+        </w:rPr>
+        <w:lastRenderedPageBreak/>
+        <w:t>que este se equivoque en la búsqueda. Estas</w:t>
       </w:r>
       <w:r>
         <w:rPr>
@@ -1068,17 +1105,7 @@
           <w:szCs w:val="24"/>
           <w:lang w:val="es-419"/>
         </w:rPr>
-        <w:t xml:space="preserve">de cierto modo son inalcanzables si se hacen </w:t>
-      </w:r>
-      <w:r>
-        <w:rPr>
-          <w:rFonts w:ascii="Times New Roman" w:hAnsi="Times New Roman" w:cs="Times New Roman"/>
-          <w:sz w:val="24"/>
-          <w:szCs w:val="24"/>
-          <w:lang w:val="es-419"/>
-        </w:rPr>
-        <w:lastRenderedPageBreak/>
-        <w:t xml:space="preserve">manualmente pero un </w:t>
+        <w:t xml:space="preserve">de cierto modo son inalcanzables si se hacen manualmente pero un </w:t>
       </w:r>
       <w:r>
         <w:rPr>
@@ -1163,6 +1190,11 @@
     </w:p>
     <w:p>
       <w:pPr>
+        <w:pStyle w:val="Prrafodelista"/>
+        <w:numPr>
+          <w:ilvl w:val="0"/>
+          <w:numId w:val="4"/>
+        </w:numPr>
         <w:spacing w:line="480" w:lineRule="auto"/>
         <w:rPr>
           <w:rFonts w:ascii="Times New Roman" w:hAnsi="Times New Roman" w:cs="Times New Roman"/>
@@ -1176,15 +1208,48 @@
       <w:r>
         <w:rPr>
           <w:rFonts w:ascii="Times New Roman" w:hAnsi="Times New Roman" w:cs="Times New Roman"/>
+          <w:sz w:val="24"/>
+          <w:szCs w:val="24"/>
+          <w:lang w:val="es-419"/>
+        </w:rPr>
+        <w:t>El hospital requiere visualizar los registros médicos de los pacientes y filtrarlos según un campo específico.</w:t>
+      </w:r>
+    </w:p>
+    <w:p>
+      <w:pPr>
+        <w:pStyle w:val="Prrafodelista"/>
+        <w:numPr>
+          <w:ilvl w:val="0"/>
+          <w:numId w:val="4"/>
+        </w:numPr>
+        <w:spacing w:line="480" w:lineRule="auto"/>
+        <w:rPr>
+          <w:rFonts w:ascii="Times New Roman" w:hAnsi="Times New Roman" w:cs="Times New Roman"/>
           <w:b/>
           <w:bCs/>
           <w:sz w:val="24"/>
           <w:szCs w:val="24"/>
           <w:lang w:val="es-419"/>
         </w:rPr>
-        <w:t>Definición del problema</w:t>
-      </w:r>
-      <w:r>
+      </w:pPr>
+      <w:r>
+        <w:rPr>
+          <w:rFonts w:ascii="Times New Roman" w:hAnsi="Times New Roman" w:cs="Times New Roman"/>
+          <w:sz w:val="24"/>
+          <w:szCs w:val="24"/>
+          <w:lang w:val="es-419"/>
+        </w:rPr>
+        <w:t>El hospital necesita filtrar los registros de sus pacientes por cada uno de los campos que estos tienen.</w:t>
+      </w:r>
+    </w:p>
+    <w:p>
+      <w:pPr>
+        <w:pStyle w:val="Prrafodelista"/>
+        <w:numPr>
+          <w:ilvl w:val="0"/>
+          <w:numId w:val="4"/>
+        </w:numPr>
+        <w:spacing w:line="480" w:lineRule="auto"/>
         <w:rPr>
           <w:rFonts w:ascii="Times New Roman" w:hAnsi="Times New Roman" w:cs="Times New Roman"/>
           <w:b/>
@@ -1193,20 +1258,20 @@
           <w:szCs w:val="24"/>
           <w:lang w:val="es-419"/>
         </w:rPr>
-        <w:t>:</w:t>
-      </w:r>
-    </w:p>
-    <w:p>
-      <w:pPr>
-        <w:spacing w:line="480" w:lineRule="auto"/>
-        <w:rPr>
-          <w:rFonts w:ascii="Times New Roman" w:hAnsi="Times New Roman" w:cs="Times New Roman"/>
-          <w:sz w:val="24"/>
-          <w:szCs w:val="24"/>
-          <w:lang w:val="es-419"/>
-        </w:rPr>
-      </w:pPr>
-      <w:r>
+      </w:pPr>
+      <w:r>
+        <w:rPr>
+          <w:rFonts w:ascii="Times New Roman" w:hAnsi="Times New Roman" w:cs="Times New Roman"/>
+          <w:sz w:val="24"/>
+          <w:szCs w:val="24"/>
+          <w:lang w:val="es-419"/>
+        </w:rPr>
+        <w:t xml:space="preserve">El hospital necesita clasificar </w:t>
+      </w:r>
+    </w:p>
+    <w:p>
+      <w:pPr>
+        <w:spacing w:line="480" w:lineRule="auto"/>
         <w:rPr>
           <w:rFonts w:ascii="Times New Roman" w:hAnsi="Times New Roman" w:cs="Times New Roman"/>
           <w:b/>
@@ -1215,6 +1280,49 @@
           <w:szCs w:val="24"/>
           <w:lang w:val="es-419"/>
         </w:rPr>
+      </w:pPr>
+      <w:r>
+        <w:rPr>
+          <w:rFonts w:ascii="Times New Roman" w:hAnsi="Times New Roman" w:cs="Times New Roman"/>
+          <w:b/>
+          <w:bCs/>
+          <w:sz w:val="24"/>
+          <w:szCs w:val="24"/>
+          <w:lang w:val="es-419"/>
+        </w:rPr>
+        <w:t>Definición del problema</w:t>
+      </w:r>
+      <w:r>
+        <w:rPr>
+          <w:rFonts w:ascii="Times New Roman" w:hAnsi="Times New Roman" w:cs="Times New Roman"/>
+          <w:b/>
+          <w:bCs/>
+          <w:sz w:val="24"/>
+          <w:szCs w:val="24"/>
+          <w:lang w:val="es-419"/>
+        </w:rPr>
+        <w:t>:</w:t>
+      </w:r>
+    </w:p>
+    <w:p>
+      <w:pPr>
+        <w:spacing w:line="480" w:lineRule="auto"/>
+        <w:rPr>
+          <w:rFonts w:ascii="Times New Roman" w:hAnsi="Times New Roman" w:cs="Times New Roman"/>
+          <w:sz w:val="24"/>
+          <w:szCs w:val="24"/>
+          <w:lang w:val="es-419"/>
+        </w:rPr>
+      </w:pPr>
+      <w:r>
+        <w:rPr>
+          <w:rFonts w:ascii="Times New Roman" w:hAnsi="Times New Roman" w:cs="Times New Roman"/>
+          <w:b/>
+          <w:bCs/>
+          <w:sz w:val="24"/>
+          <w:szCs w:val="24"/>
+          <w:lang w:val="es-419"/>
+        </w:rPr>
         <w:tab/>
       </w:r>
       <w:r>
@@ -1336,6 +1444,28 @@
           <w:szCs w:val="24"/>
           <w:lang w:val="es-419"/>
         </w:rPr>
+        <w:t xml:space="preserve"> y guardar estas en un nuevo </w:t>
+      </w:r>
+      <w:proofErr w:type="spellStart"/>
+      <w:r>
+        <w:rPr>
+          <w:rFonts w:ascii="Times New Roman" w:hAnsi="Times New Roman" w:cs="Times New Roman"/>
+          <w:i/>
+          <w:iCs/>
+          <w:sz w:val="24"/>
+          <w:szCs w:val="24"/>
+          <w:lang w:val="es-419"/>
+        </w:rPr>
+        <w:t>dataset</w:t>
+      </w:r>
+      <w:proofErr w:type="spellEnd"/>
+      <w:r>
+        <w:rPr>
+          <w:rFonts w:ascii="Times New Roman" w:hAnsi="Times New Roman" w:cs="Times New Roman"/>
+          <w:sz w:val="24"/>
+          <w:szCs w:val="24"/>
+          <w:lang w:val="es-419"/>
+        </w:rPr>
         <w:t>.</w:t>
       </w:r>
       <w:r>
@@ -1402,6 +1532,7 @@
           <w:szCs w:val="24"/>
           <w:lang w:val="es-419"/>
         </w:rPr>
+        <w:lastRenderedPageBreak/>
         <w:tab/>
       </w:r>
       <w:r>
@@ -1586,7 +1717,6 @@
           <w:szCs w:val="24"/>
           <w:lang w:val="es-419"/>
         </w:rPr>
-        <w:lastRenderedPageBreak/>
         <w:tab/>
         <w:t xml:space="preserve">El electrocardiograma es un examen que registra la actividad eléctrica del corazón y permite detectar si una persona ha tenido algún infarto o si tiene arritmias cardiacas este puede generar alguno de los siguientes resultados </w:t>
       </w:r>
@@ -2139,7 +2269,17 @@
           <w:szCs w:val="24"/>
           <w:lang w:val="es-419"/>
         </w:rPr>
-        <w:t xml:space="preserve"> los que el árbol no sea muy grande puede permitir visualizar de manera intuitiva cómo está funcionando la clasificación </w:t>
+        <w:t xml:space="preserve"> los que el </w:t>
+      </w:r>
+      <w:r>
+        <w:rPr>
+          <w:rFonts w:ascii="Times New Roman" w:hAnsi="Times New Roman" w:cs="Times New Roman"/>
+          <w:sz w:val="24"/>
+          <w:szCs w:val="24"/>
+          <w:lang w:val="es-419"/>
+        </w:rPr>
+        <w:lastRenderedPageBreak/>
+        <w:t xml:space="preserve">árbol no sea muy grande puede permitir visualizar de manera intuitiva cómo está funcionando la clasificación </w:t>
       </w:r>
       <w:r>
         <w:rPr>
@@ -2345,7 +2485,6 @@
           <w:szCs w:val="24"/>
           <w:lang w:val="es-419"/>
         </w:rPr>
-        <w:lastRenderedPageBreak/>
         <w:t>Estado del arte</w:t>
       </w:r>
     </w:p>
@@ -2707,6 +2846,62 @@
       <w:pPr>
         <w:spacing w:line="480" w:lineRule="auto"/>
         <w:rPr>
+          <w:rFonts w:ascii="Times New Roman" w:eastAsia="Times New Roman" w:hAnsi="Times New Roman" w:cs="Times New Roman"/>
+          <w:b/>
+          <w:sz w:val="24"/>
+          <w:szCs w:val="24"/>
+        </w:rPr>
+      </w:pPr>
+    </w:p>
+    <w:p>
+      <w:pPr>
+        <w:spacing w:line="480" w:lineRule="auto"/>
+        <w:rPr>
+          <w:rFonts w:ascii="Times New Roman" w:eastAsia="Times New Roman" w:hAnsi="Times New Roman" w:cs="Times New Roman"/>
+          <w:b/>
+          <w:sz w:val="24"/>
+          <w:szCs w:val="24"/>
+        </w:rPr>
+      </w:pPr>
+    </w:p>
+    <w:p>
+      <w:pPr>
+        <w:spacing w:line="480" w:lineRule="auto"/>
+        <w:rPr>
+          <w:rFonts w:ascii="Times New Roman" w:eastAsia="Times New Roman" w:hAnsi="Times New Roman" w:cs="Times New Roman"/>
+          <w:b/>
+          <w:sz w:val="24"/>
+          <w:szCs w:val="24"/>
+          <w:lang w:val="es-419"/>
+        </w:rPr>
+      </w:pPr>
+      <w:r>
+        <w:rPr>
+          <w:rFonts w:ascii="Times New Roman" w:eastAsia="Times New Roman" w:hAnsi="Times New Roman" w:cs="Times New Roman"/>
+          <w:b/>
+          <w:sz w:val="24"/>
+          <w:szCs w:val="24"/>
+          <w:lang w:val="es-419"/>
+        </w:rPr>
+        <w:lastRenderedPageBreak/>
+        <w:t>Especificación de requerimientos funcionales</w:t>
+      </w:r>
+    </w:p>
+    <w:p>
+      <w:pPr>
+        <w:spacing w:line="480" w:lineRule="auto"/>
+        <w:rPr>
+          <w:rFonts w:ascii="Times New Roman" w:hAnsi="Times New Roman" w:cs="Times New Roman"/>
+          <w:sz w:val="24"/>
+          <w:szCs w:val="24"/>
+          <w:lang w:val="es-419"/>
+        </w:rPr>
+      </w:pPr>
+    </w:p>
+    <w:p>
+      <w:pPr>
+        <w:spacing w:line="480" w:lineRule="auto"/>
+        <w:rPr>
           <w:rFonts w:ascii="Times New Roman" w:hAnsi="Times New Roman" w:cs="Times New Roman"/>
           <w:b/>
           <w:bCs/>
@@ -2860,7 +3055,6 @@
           <w:szCs w:val="24"/>
           <w:lang w:val="es-419"/>
         </w:rPr>
-        <w:lastRenderedPageBreak/>
         <w:t>{</w:t>
       </w:r>
       <w:r>
@@ -3115,6 +3309,7 @@
           <w:szCs w:val="24"/>
           <w:lang w:val="es-419"/>
         </w:rPr>
+        <w:lastRenderedPageBreak/>
         <w:t xml:space="preserve">{Clasificación Papel} Implementar la técnica de clasificación con un árbol de decisión a papel y lápiz y clasificar cada línea del </w:t>
       </w:r>
       <w:proofErr w:type="spellStart"/>
@@ -3378,7 +3573,6 @@
           <w:szCs w:val="24"/>
           <w:lang w:val="es-419"/>
         </w:rPr>
-        <w:lastRenderedPageBreak/>
         <w:t>●</w:t>
       </w:r>
       <w:r>
@@ -3697,6 +3891,7 @@
           <w:szCs w:val="24"/>
           <w:lang w:val="es-419"/>
         </w:rPr>
+        <w:lastRenderedPageBreak/>
         <w:t>{</w:t>
       </w:r>
       <w:r>
@@ -4237,6 +4432,7 @@
                   <w:noProof/>
                   <w:lang w:val="es-ES"/>
                 </w:rPr>
+                <w:lastRenderedPageBreak/>
                 <w:t xml:space="preserve">R S Finkelhor, K. E. (Agosto de 1986). </w:t>
               </w:r>
               <w:r>
@@ -4436,6 +4632,231 @@
     </w:lvl>
   </w:abstractNum>
   <w:abstractNum w:abstractNumId="1" w15:restartNumberingAfterBreak="0">
+    <w:nsid w:val="67E2059A"/>
+    <w:multiLevelType w:val="hybridMultilevel"/>
+    <w:tmpl w:val="AC2809C0"/>
+    <w:lvl w:ilvl="0" w:tplc="E06AFAF8">
+      <w:numFmt w:val="bullet"/>
+      <w:lvlText w:val="-"/>
+      <w:lvlJc w:val="left"/>
+      <w:pPr>
+        <w:ind w:left="720" w:hanging="360"/>
+      </w:pPr>
+      <w:rPr>
+        <w:rFonts w:ascii="Calibri" w:eastAsiaTheme="minorHAnsi" w:hAnsi="Calibri" w:cs="Calibri" w:hint="default"/>
+      </w:rPr>
+    </w:lvl>
+    <w:lvl w:ilvl="1" w:tplc="240A0003" w:tentative="1">
+      <w:start w:val="1"/>
+      <w:numFmt w:val="bullet"/>
+      <w:lvlText w:val="o"/>
+      <w:lvlJc w:val="left"/>
+      <w:pPr>
+        <w:ind w:left="1440" w:hanging="360"/>
+      </w:pPr>
+      <w:rPr>
+        <w:rFonts w:ascii="Courier New" w:hAnsi="Courier New" w:cs="Courier New" w:hint="default"/>
+      </w:rPr>
+    </w:lvl>
+    <w:lvl w:ilvl="2" w:tplc="240A0005" w:tentative="1">
+      <w:start w:val="1"/>
+      <w:numFmt w:val="bullet"/>
+      <w:lvlText w:val=""/>
+      <w:lvlJc w:val="left"/>
+      <w:pPr>
+        <w:ind w:left="2160" w:hanging="360"/>
+      </w:pPr>
+      <w:rPr>
+        <w:rFonts w:ascii="Wingdings" w:hAnsi="Wingdings" w:hint="default"/>
+      </w:rPr>
+    </w:lvl>
+    <w:lvl w:ilvl="3" w:tplc="240A0001" w:tentative="1">
+      <w:start w:val="1"/>
+      <w:numFmt w:val="bullet"/>
+      <w:lvlText w:val=""/>
+      <w:lvlJc w:val="left"/>
+      <w:pPr>
+        <w:ind w:left="2880" w:hanging="360"/>
+      </w:pPr>
+      <w:rPr>
+        <w:rFonts w:ascii="Symbol" w:hAnsi="Symbol" w:hint="default"/>
+      </w:rPr>
+    </w:lvl>
+    <w:lvl w:ilvl="4" w:tplc="240A0003" w:tentative="1">
+      <w:start w:val="1"/>
+      <w:numFmt w:val="bullet"/>
+      <w:lvlText w:val="o"/>
+      <w:lvlJc w:val="left"/>
+      <w:pPr>
+        <w:ind w:left="3600" w:hanging="360"/>
+      </w:pPr>
+      <w:rPr>
+        <w:rFonts w:ascii="Courier New" w:hAnsi="Courier New" w:cs="Courier New" w:hint="default"/>
+      </w:rPr>
+    </w:lvl>
+    <w:lvl w:ilvl="5" w:tplc="240A0005" w:tentative="1">
+      <w:start w:val="1"/>
+      <w:numFmt w:val="bullet"/>
+      <w:lvlText w:val=""/>
+      <w:lvlJc w:val="left"/>
+      <w:pPr>
+        <w:ind w:left="4320" w:hanging="360"/>
+      </w:pPr>
+      <w:rPr>
+        <w:rFonts w:ascii="Wingdings" w:hAnsi="Wingdings" w:hint="default"/>
+      </w:rPr>
+    </w:lvl>
+    <w:lvl w:ilvl="6" w:tplc="240A0001" w:tentative="1">
+      <w:start w:val="1"/>
+      <w:numFmt w:val="bullet"/>
+      <w:lvlText w:val=""/>
+      <w:lvlJc w:val="left"/>
+      <w:pPr>
+        <w:ind w:left="5040" w:hanging="360"/>
+      </w:pPr>
+      <w:rPr>
+        <w:rFonts w:ascii="Symbol" w:hAnsi="Symbol" w:hint="default"/>
+      </w:rPr>
+    </w:lvl>
+    <w:lvl w:ilvl="7" w:tplc="240A0003" w:tentative="1">
+      <w:start w:val="1"/>
+      <w:numFmt w:val="bullet"/>
+      <w:lvlText w:val="o"/>
+      <w:lvlJc w:val="left"/>
+      <w:pPr>
+        <w:ind w:left="5760" w:hanging="360"/>
+      </w:pPr>
+      <w:rPr>
+        <w:rFonts w:ascii="Courier New" w:hAnsi="Courier New" w:cs="Courier New" w:hint="default"/>
+      </w:rPr>
+    </w:lvl>
+    <w:lvl w:ilvl="8" w:tplc="240A0005" w:tentative="1">
+      <w:start w:val="1"/>
+      <w:numFmt w:val="bullet"/>
+      <w:lvlText w:val=""/>
+      <w:lvlJc w:val="left"/>
+      <w:pPr>
+        <w:ind w:left="6480" w:hanging="360"/>
+      </w:pPr>
+      <w:rPr>
+        <w:rFonts w:ascii="Wingdings" w:hAnsi="Wingdings" w:hint="default"/>
+      </w:rPr>
+    </w:lvl>
+  </w:abstractNum>
+  <w:abstractNum w:abstractNumId="2" w15:restartNumberingAfterBreak="0">
+    <w:nsid w:val="6ADF4858"/>
+    <w:multiLevelType w:val="hybridMultilevel"/>
+    <w:tmpl w:val="1608A4BA"/>
+    <w:lvl w:ilvl="0" w:tplc="04090001">
+      <w:start w:val="1"/>
+      <w:numFmt w:val="bullet"/>
+      <w:lvlText w:val=""/>
+      <w:lvlJc w:val="left"/>
+      <w:pPr>
+        <w:ind w:left="1080" w:hanging="360"/>
+      </w:pPr>
+      <w:rPr>
+        <w:rFonts w:ascii="Symbol" w:hAnsi="Symbol" w:hint="default"/>
+      </w:rPr>
+    </w:lvl>
+    <w:lvl w:ilvl="1" w:tplc="04090003" w:tentative="1">
+      <w:start w:val="1"/>
+      <w:numFmt w:val="bullet"/>
+      <w:lvlText w:val="o"/>
+      <w:lvlJc w:val="left"/>
+      <w:pPr>
+        <w:ind w:left="1800" w:hanging="360"/>
+      </w:pPr>
+      <w:rPr>
+        <w:rFonts w:ascii="Courier New" w:hAnsi="Courier New" w:cs="Courier New" w:hint="default"/>
+      </w:rPr>
+    </w:lvl>
+    <w:lvl w:ilvl="2" w:tplc="04090005" w:tentative="1">
+      <w:start w:val="1"/>
+      <w:numFmt w:val="bullet"/>
+      <w:lvlText w:val=""/>
+      <w:lvlJc w:val="left"/>
+      <w:pPr>
+        <w:ind w:left="2520" w:hanging="360"/>
+      </w:pPr>
+      <w:rPr>
+        <w:rFonts w:ascii="Wingdings" w:hAnsi="Wingdings" w:hint="default"/>
+      </w:rPr>
+    </w:lvl>
+    <w:lvl w:ilvl="3" w:tplc="04090001" w:tentative="1">
+      <w:start w:val="1"/>
+      <w:numFmt w:val="bullet"/>
+      <w:lvlText w:val=""/>
+      <w:lvlJc w:val="left"/>
+      <w:pPr>
+        <w:ind w:left="3240" w:hanging="360"/>
+      </w:pPr>
+      <w:rPr>
+        <w:rFonts w:ascii="Symbol" w:hAnsi="Symbol" w:hint="default"/>
+      </w:rPr>
+    </w:lvl>
+    <w:lvl w:ilvl="4" w:tplc="04090003" w:tentative="1">
+      <w:start w:val="1"/>
+      <w:numFmt w:val="bullet"/>
+      <w:lvlText w:val="o"/>
+      <w:lvlJc w:val="left"/>
+      <w:pPr>
+        <w:ind w:left="3960" w:hanging="360"/>
+      </w:pPr>
+      <w:rPr>
+        <w:rFonts w:ascii="Courier New" w:hAnsi="Courier New" w:cs="Courier New" w:hint="default"/>
+      </w:rPr>
+    </w:lvl>
+    <w:lvl w:ilvl="5" w:tplc="04090005" w:tentative="1">
+      <w:start w:val="1"/>
+      <w:numFmt w:val="bullet"/>
+      <w:lvlText w:val=""/>
+      <w:lvlJc w:val="left"/>
+      <w:pPr>
+        <w:ind w:left="4680" w:hanging="360"/>
+      </w:pPr>
+      <w:rPr>
+        <w:rFonts w:ascii="Wingdings" w:hAnsi="Wingdings" w:hint="default"/>
+      </w:rPr>
+    </w:lvl>
+    <w:lvl w:ilvl="6" w:tplc="04090001" w:tentative="1">
+      <w:start w:val="1"/>
+      <w:numFmt w:val="bullet"/>
+      <w:lvlText w:val=""/>
+      <w:lvlJc w:val="left"/>
+      <w:pPr>
+        <w:ind w:left="5400" w:hanging="360"/>
+      </w:pPr>
+      <w:rPr>
+        <w:rFonts w:ascii="Symbol" w:hAnsi="Symbol" w:hint="default"/>
+      </w:rPr>
+    </w:lvl>
+    <w:lvl w:ilvl="7" w:tplc="04090003" w:tentative="1">
+      <w:start w:val="1"/>
+      <w:numFmt w:val="bullet"/>
+      <w:lvlText w:val="o"/>
+      <w:lvlJc w:val="left"/>
+      <w:pPr>
+        <w:ind w:left="6120" w:hanging="360"/>
+      </w:pPr>
+      <w:rPr>
+        <w:rFonts w:ascii="Courier New" w:hAnsi="Courier New" w:cs="Courier New" w:hint="default"/>
+      </w:rPr>
+    </w:lvl>
+    <w:lvl w:ilvl="8" w:tplc="04090005" w:tentative="1">
+      <w:start w:val="1"/>
+      <w:numFmt w:val="bullet"/>
+      <w:lvlText w:val=""/>
+      <w:lvlJc w:val="left"/>
+      <w:pPr>
+        <w:ind w:left="6840" w:hanging="360"/>
+      </w:pPr>
+      <w:rPr>
+        <w:rFonts w:ascii="Wingdings" w:hAnsi="Wingdings" w:hint="default"/>
+      </w:rPr>
+    </w:lvl>
+  </w:abstractNum>
+  <w:abstractNum w:abstractNumId="3" w15:restartNumberingAfterBreak="0">
     <w:nsid w:val="76C35A18"/>
     <w:multiLevelType w:val="hybridMultilevel"/>
     <w:tmpl w:val="194245C4"/>
@@ -4525,7 +4946,13 @@
     <w:abstractNumId w:val="0"/>
   </w:num>
   <w:num w:numId="2">
+    <w:abstractNumId w:val="3"/>
+  </w:num>
+  <w:num w:numId="3">
     <w:abstractNumId w:val="1"/>
+  </w:num>
+  <w:num w:numId="4">
+    <w:abstractNumId w:val="2"/>
   </w:num>
 </w:numbering>
 </file>

</xml_diff>

<commit_message>
Functional requriments added to the principal document
</commit_message>
<xml_diff>
--- a/HeartDiseaseInvestigation/Docs/Documentacion Parcial Proyecto Final.docx
+++ b/HeartDiseaseInvestigation/Docs/Documentacion Parcial Proyecto Final.docx
@@ -2850,6 +2850,7 @@
           <w:b/>
           <w:sz w:val="24"/>
           <w:szCs w:val="24"/>
+          <w:lang w:val="es-419"/>
         </w:rPr>
       </w:pPr>
     </w:p>
@@ -2861,6 +2862,7 @@
           <w:b/>
           <w:sz w:val="24"/>
           <w:szCs w:val="24"/>
+          <w:lang w:val="es-419"/>
         </w:rPr>
       </w:pPr>
     </w:p>
@@ -2887,6 +2889,1544 @@
         <w:t>Especificación de requerimientos funcionales</w:t>
       </w:r>
     </w:p>
+    <w:tbl>
+      <w:tblPr>
+        <w:tblStyle w:val="Tablaconcuadrcula"/>
+        <w:tblW w:w="0" w:type="auto"/>
+        <w:tblLook w:val="04A0" w:firstRow="1" w:lastRow="0" w:firstColumn="1" w:lastColumn="0" w:noHBand="0" w:noVBand="1"/>
+      </w:tblPr>
+      <w:tblGrid>
+        <w:gridCol w:w="1413"/>
+        <w:gridCol w:w="7415"/>
+      </w:tblGrid>
+      <w:tr>
+        <w:tc>
+          <w:tcPr>
+            <w:tcW w:w="1413" w:type="dxa"/>
+            <w:shd w:val="clear" w:color="auto" w:fill="FBE4D5" w:themeFill="accent2" w:themeFillTint="33"/>
+          </w:tcPr>
+          <w:p>
+            <w:pPr>
+              <w:rPr>
+                <w:rFonts w:ascii="Times New Roman" w:hAnsi="Times New Roman" w:cs="Times New Roman"/>
+                <w:b/>
+                <w:bCs/>
+                <w:sz w:val="24"/>
+                <w:szCs w:val="24"/>
+              </w:rPr>
+            </w:pPr>
+            <w:r>
+              <w:rPr>
+                <w:rFonts w:ascii="Times New Roman" w:hAnsi="Times New Roman" w:cs="Times New Roman"/>
+                <w:b/>
+                <w:bCs/>
+                <w:sz w:val="24"/>
+                <w:szCs w:val="24"/>
+              </w:rPr>
+              <w:t>RF 1</w:t>
+            </w:r>
+          </w:p>
+        </w:tc>
+        <w:tc>
+          <w:tcPr>
+            <w:tcW w:w="7415" w:type="dxa"/>
+            <w:shd w:val="clear" w:color="auto" w:fill="FBE4D5" w:themeFill="accent2" w:themeFillTint="33"/>
+          </w:tcPr>
+          <w:p>
+            <w:pPr>
+              <w:rPr>
+                <w:rFonts w:ascii="Times New Roman" w:hAnsi="Times New Roman" w:cs="Times New Roman"/>
+                <w:sz w:val="24"/>
+                <w:szCs w:val="24"/>
+              </w:rPr>
+            </w:pPr>
+            <w:r>
+              <w:rPr>
+                <w:rFonts w:ascii="Times New Roman" w:hAnsi="Times New Roman" w:cs="Times New Roman"/>
+                <w:sz w:val="24"/>
+                <w:szCs w:val="24"/>
+              </w:rPr>
+              <w:t xml:space="preserve">Tabular información del </w:t>
+            </w:r>
+            <w:proofErr w:type="spellStart"/>
+            <w:r>
+              <w:rPr>
+                <w:rFonts w:ascii="Times New Roman" w:hAnsi="Times New Roman" w:cs="Times New Roman"/>
+                <w:sz w:val="24"/>
+                <w:szCs w:val="24"/>
+              </w:rPr>
+              <w:t>Dataset</w:t>
+            </w:r>
+            <w:proofErr w:type="spellEnd"/>
+          </w:p>
+        </w:tc>
+      </w:tr>
+      <w:tr>
+        <w:tc>
+          <w:tcPr>
+            <w:tcW w:w="1413" w:type="dxa"/>
+          </w:tcPr>
+          <w:p>
+            <w:pPr>
+              <w:rPr>
+                <w:rFonts w:ascii="Times New Roman" w:hAnsi="Times New Roman" w:cs="Times New Roman"/>
+                <w:b/>
+                <w:bCs/>
+                <w:sz w:val="24"/>
+                <w:szCs w:val="24"/>
+              </w:rPr>
+            </w:pPr>
+            <w:r>
+              <w:rPr>
+                <w:rFonts w:ascii="Times New Roman" w:hAnsi="Times New Roman" w:cs="Times New Roman"/>
+                <w:b/>
+                <w:bCs/>
+                <w:sz w:val="24"/>
+                <w:szCs w:val="24"/>
+              </w:rPr>
+              <w:t>Resumen</w:t>
+            </w:r>
+          </w:p>
+        </w:tc>
+        <w:tc>
+          <w:tcPr>
+            <w:tcW w:w="7415" w:type="dxa"/>
+          </w:tcPr>
+          <w:p>
+            <w:pPr>
+              <w:rPr>
+                <w:rFonts w:ascii="Times New Roman" w:hAnsi="Times New Roman" w:cs="Times New Roman"/>
+                <w:sz w:val="24"/>
+                <w:szCs w:val="24"/>
+              </w:rPr>
+            </w:pPr>
+            <w:r>
+              <w:rPr>
+                <w:rFonts w:ascii="Times New Roman" w:hAnsi="Times New Roman" w:cs="Times New Roman"/>
+                <w:sz w:val="24"/>
+                <w:szCs w:val="24"/>
+              </w:rPr>
+              <w:t xml:space="preserve">El programa permite cargar y mostrar el </w:t>
+            </w:r>
+            <w:proofErr w:type="spellStart"/>
+            <w:r>
+              <w:rPr>
+                <w:rFonts w:ascii="Times New Roman" w:hAnsi="Times New Roman" w:cs="Times New Roman"/>
+                <w:i/>
+                <w:iCs/>
+                <w:sz w:val="24"/>
+                <w:szCs w:val="24"/>
+              </w:rPr>
+              <w:t>dataset</w:t>
+            </w:r>
+            <w:proofErr w:type="spellEnd"/>
+            <w:r>
+              <w:rPr>
+                <w:rFonts w:ascii="Times New Roman" w:hAnsi="Times New Roman" w:cs="Times New Roman"/>
+                <w:sz w:val="24"/>
+                <w:szCs w:val="24"/>
+              </w:rPr>
+              <w:t xml:space="preserve"> de los registros de pacientes del hospital. Estos registros están compuestos de: [edad, sexo, dolor de pecho, presión sanguínea en reposo, nivel de colesterol, glucemia en ayunas, electrocardiograma, ritmo cardíaco, angina inducida por ejercicio y un indicador de problemas cardíacos]</w:t>
+            </w:r>
+          </w:p>
+        </w:tc>
+      </w:tr>
+      <w:tr>
+        <w:tc>
+          <w:tcPr>
+            <w:tcW w:w="1413" w:type="dxa"/>
+          </w:tcPr>
+          <w:p>
+            <w:pPr>
+              <w:rPr>
+                <w:rFonts w:ascii="Times New Roman" w:hAnsi="Times New Roman" w:cs="Times New Roman"/>
+                <w:b/>
+                <w:bCs/>
+                <w:sz w:val="24"/>
+                <w:szCs w:val="24"/>
+              </w:rPr>
+            </w:pPr>
+            <w:r>
+              <w:rPr>
+                <w:rFonts w:ascii="Times New Roman" w:hAnsi="Times New Roman" w:cs="Times New Roman"/>
+                <w:b/>
+                <w:bCs/>
+                <w:sz w:val="24"/>
+                <w:szCs w:val="24"/>
+              </w:rPr>
+              <w:t>Entradas</w:t>
+            </w:r>
+          </w:p>
+        </w:tc>
+        <w:tc>
+          <w:tcPr>
+            <w:tcW w:w="7415" w:type="dxa"/>
+          </w:tcPr>
+          <w:p>
+            <w:pPr>
+              <w:rPr>
+                <w:rFonts w:ascii="Times New Roman" w:hAnsi="Times New Roman" w:cs="Times New Roman"/>
+                <w:b/>
+                <w:bCs/>
+                <w:sz w:val="24"/>
+                <w:szCs w:val="24"/>
+              </w:rPr>
+            </w:pPr>
+            <w:r>
+              <w:rPr>
+                <w:rFonts w:ascii="Times New Roman" w:hAnsi="Times New Roman" w:cs="Times New Roman"/>
+                <w:b/>
+                <w:bCs/>
+                <w:sz w:val="24"/>
+                <w:szCs w:val="24"/>
+              </w:rPr>
+              <w:t>N/A</w:t>
+            </w:r>
+          </w:p>
+        </w:tc>
+      </w:tr>
+      <w:tr>
+        <w:tc>
+          <w:tcPr>
+            <w:tcW w:w="1413" w:type="dxa"/>
+          </w:tcPr>
+          <w:p>
+            <w:pPr>
+              <w:rPr>
+                <w:rFonts w:ascii="Times New Roman" w:hAnsi="Times New Roman" w:cs="Times New Roman"/>
+                <w:b/>
+                <w:bCs/>
+                <w:sz w:val="24"/>
+                <w:szCs w:val="24"/>
+              </w:rPr>
+            </w:pPr>
+            <w:r>
+              <w:rPr>
+                <w:rFonts w:ascii="Times New Roman" w:hAnsi="Times New Roman" w:cs="Times New Roman"/>
+                <w:b/>
+                <w:bCs/>
+                <w:sz w:val="24"/>
+                <w:szCs w:val="24"/>
+              </w:rPr>
+              <w:t>Salida</w:t>
+            </w:r>
+          </w:p>
+        </w:tc>
+        <w:tc>
+          <w:tcPr>
+            <w:tcW w:w="7415" w:type="dxa"/>
+          </w:tcPr>
+          <w:p>
+            <w:pPr>
+              <w:rPr>
+                <w:rFonts w:ascii="Times New Roman" w:hAnsi="Times New Roman" w:cs="Times New Roman"/>
+                <w:sz w:val="24"/>
+                <w:szCs w:val="24"/>
+              </w:rPr>
+            </w:pPr>
+            <w:r>
+              <w:rPr>
+                <w:rFonts w:ascii="Times New Roman" w:hAnsi="Times New Roman" w:cs="Times New Roman"/>
+                <w:sz w:val="24"/>
+                <w:szCs w:val="24"/>
+              </w:rPr>
+              <w:t>Se muestra la información tabulada</w:t>
+            </w:r>
+          </w:p>
+        </w:tc>
+      </w:tr>
+    </w:tbl>
+    <w:p>
+      <w:pPr>
+        <w:rPr>
+          <w:rFonts w:ascii="Times New Roman" w:hAnsi="Times New Roman" w:cs="Times New Roman"/>
+          <w:b/>
+          <w:bCs/>
+          <w:sz w:val="24"/>
+          <w:szCs w:val="24"/>
+          <w:lang w:val="es-419"/>
+        </w:rPr>
+      </w:pPr>
+    </w:p>
+    <w:tbl>
+      <w:tblPr>
+        <w:tblStyle w:val="Tablaconcuadrcula"/>
+        <w:tblW w:w="0" w:type="auto"/>
+        <w:tblLook w:val="04A0" w:firstRow="1" w:lastRow="0" w:firstColumn="1" w:lastColumn="0" w:noHBand="0" w:noVBand="1"/>
+      </w:tblPr>
+      <w:tblGrid>
+        <w:gridCol w:w="1413"/>
+        <w:gridCol w:w="7415"/>
+      </w:tblGrid>
+      <w:tr>
+        <w:tc>
+          <w:tcPr>
+            <w:tcW w:w="1413" w:type="dxa"/>
+            <w:shd w:val="clear" w:color="auto" w:fill="FBE4D5" w:themeFill="accent2" w:themeFillTint="33"/>
+          </w:tcPr>
+          <w:p>
+            <w:pPr>
+              <w:rPr>
+                <w:rFonts w:ascii="Times New Roman" w:hAnsi="Times New Roman" w:cs="Times New Roman"/>
+                <w:b/>
+                <w:bCs/>
+                <w:sz w:val="24"/>
+                <w:szCs w:val="24"/>
+              </w:rPr>
+            </w:pPr>
+            <w:r>
+              <w:rPr>
+                <w:rFonts w:ascii="Times New Roman" w:hAnsi="Times New Roman" w:cs="Times New Roman"/>
+                <w:b/>
+                <w:bCs/>
+                <w:sz w:val="24"/>
+                <w:szCs w:val="24"/>
+              </w:rPr>
+              <w:t xml:space="preserve">RF </w:t>
+            </w:r>
+            <w:r>
+              <w:rPr>
+                <w:rFonts w:ascii="Times New Roman" w:hAnsi="Times New Roman" w:cs="Times New Roman"/>
+                <w:b/>
+                <w:bCs/>
+                <w:sz w:val="24"/>
+                <w:szCs w:val="24"/>
+              </w:rPr>
+              <w:t>2</w:t>
+            </w:r>
+          </w:p>
+        </w:tc>
+        <w:tc>
+          <w:tcPr>
+            <w:tcW w:w="7415" w:type="dxa"/>
+            <w:shd w:val="clear" w:color="auto" w:fill="FBE4D5" w:themeFill="accent2" w:themeFillTint="33"/>
+          </w:tcPr>
+          <w:p>
+            <w:pPr>
+              <w:rPr>
+                <w:rFonts w:ascii="Times New Roman" w:hAnsi="Times New Roman" w:cs="Times New Roman"/>
+                <w:sz w:val="24"/>
+                <w:szCs w:val="24"/>
+              </w:rPr>
+            </w:pPr>
+            <w:r>
+              <w:rPr>
+                <w:rFonts w:ascii="Times New Roman" w:hAnsi="Times New Roman" w:cs="Times New Roman"/>
+                <w:sz w:val="24"/>
+                <w:szCs w:val="24"/>
+              </w:rPr>
+              <w:t>Filtrar la información por campos</w:t>
+            </w:r>
+          </w:p>
+        </w:tc>
+      </w:tr>
+      <w:tr>
+        <w:tc>
+          <w:tcPr>
+            <w:tcW w:w="1413" w:type="dxa"/>
+          </w:tcPr>
+          <w:p>
+            <w:pPr>
+              <w:rPr>
+                <w:rFonts w:ascii="Times New Roman" w:hAnsi="Times New Roman" w:cs="Times New Roman"/>
+                <w:b/>
+                <w:bCs/>
+                <w:sz w:val="24"/>
+                <w:szCs w:val="24"/>
+              </w:rPr>
+            </w:pPr>
+            <w:r>
+              <w:rPr>
+                <w:rFonts w:ascii="Times New Roman" w:hAnsi="Times New Roman" w:cs="Times New Roman"/>
+                <w:b/>
+                <w:bCs/>
+                <w:sz w:val="24"/>
+                <w:szCs w:val="24"/>
+              </w:rPr>
+              <w:t>Resumen</w:t>
+            </w:r>
+          </w:p>
+        </w:tc>
+        <w:tc>
+          <w:tcPr>
+            <w:tcW w:w="7415" w:type="dxa"/>
+          </w:tcPr>
+          <w:p>
+            <w:pPr>
+              <w:rPr>
+                <w:rFonts w:ascii="Times New Roman" w:hAnsi="Times New Roman" w:cs="Times New Roman"/>
+                <w:sz w:val="24"/>
+                <w:szCs w:val="24"/>
+              </w:rPr>
+            </w:pPr>
+            <w:r>
+              <w:rPr>
+                <w:rFonts w:ascii="Times New Roman" w:hAnsi="Times New Roman" w:cs="Times New Roman"/>
+                <w:sz w:val="24"/>
+                <w:szCs w:val="24"/>
+              </w:rPr>
+              <w:t xml:space="preserve">El programa permite filtrar los datos mostrados según los diferentes campos del </w:t>
+            </w:r>
+            <w:proofErr w:type="spellStart"/>
+            <w:r>
+              <w:rPr>
+                <w:rFonts w:ascii="Times New Roman" w:hAnsi="Times New Roman" w:cs="Times New Roman"/>
+                <w:i/>
+                <w:iCs/>
+                <w:sz w:val="24"/>
+                <w:szCs w:val="24"/>
+              </w:rPr>
+              <w:t>dataset</w:t>
+            </w:r>
+            <w:proofErr w:type="spellEnd"/>
+            <w:r>
+              <w:rPr>
+                <w:rFonts w:ascii="Times New Roman" w:hAnsi="Times New Roman" w:cs="Times New Roman"/>
+                <w:sz w:val="24"/>
+                <w:szCs w:val="24"/>
+              </w:rPr>
+              <w:t>.</w:t>
+            </w:r>
+          </w:p>
+        </w:tc>
+      </w:tr>
+      <w:tr>
+        <w:tc>
+          <w:tcPr>
+            <w:tcW w:w="1413" w:type="dxa"/>
+          </w:tcPr>
+          <w:p>
+            <w:pPr>
+              <w:rPr>
+                <w:rFonts w:ascii="Times New Roman" w:hAnsi="Times New Roman" w:cs="Times New Roman"/>
+                <w:b/>
+                <w:bCs/>
+                <w:sz w:val="24"/>
+                <w:szCs w:val="24"/>
+              </w:rPr>
+            </w:pPr>
+            <w:r>
+              <w:rPr>
+                <w:rFonts w:ascii="Times New Roman" w:hAnsi="Times New Roman" w:cs="Times New Roman"/>
+                <w:b/>
+                <w:bCs/>
+                <w:sz w:val="24"/>
+                <w:szCs w:val="24"/>
+              </w:rPr>
+              <w:t>Entradas</w:t>
+            </w:r>
+          </w:p>
+        </w:tc>
+        <w:tc>
+          <w:tcPr>
+            <w:tcW w:w="7415" w:type="dxa"/>
+          </w:tcPr>
+          <w:p>
+            <w:pPr>
+              <w:rPr>
+                <w:rFonts w:ascii="Times New Roman" w:hAnsi="Times New Roman" w:cs="Times New Roman"/>
+                <w:b/>
+                <w:bCs/>
+                <w:sz w:val="24"/>
+                <w:szCs w:val="24"/>
+              </w:rPr>
+            </w:pPr>
+            <w:r>
+              <w:rPr>
+                <w:rFonts w:ascii="Times New Roman" w:hAnsi="Times New Roman" w:cs="Times New Roman"/>
+                <w:b/>
+                <w:bCs/>
+                <w:sz w:val="24"/>
+                <w:szCs w:val="24"/>
+              </w:rPr>
+              <w:t>Campo y rango de valores de ese campo</w:t>
+            </w:r>
+          </w:p>
+        </w:tc>
+      </w:tr>
+      <w:tr>
+        <w:tc>
+          <w:tcPr>
+            <w:tcW w:w="1413" w:type="dxa"/>
+          </w:tcPr>
+          <w:p>
+            <w:pPr>
+              <w:rPr>
+                <w:rFonts w:ascii="Times New Roman" w:hAnsi="Times New Roman" w:cs="Times New Roman"/>
+                <w:b/>
+                <w:bCs/>
+                <w:sz w:val="24"/>
+                <w:szCs w:val="24"/>
+              </w:rPr>
+            </w:pPr>
+            <w:r>
+              <w:rPr>
+                <w:rFonts w:ascii="Times New Roman" w:hAnsi="Times New Roman" w:cs="Times New Roman"/>
+                <w:b/>
+                <w:bCs/>
+                <w:sz w:val="24"/>
+                <w:szCs w:val="24"/>
+              </w:rPr>
+              <w:t>Salida</w:t>
+            </w:r>
+          </w:p>
+        </w:tc>
+        <w:tc>
+          <w:tcPr>
+            <w:tcW w:w="7415" w:type="dxa"/>
+          </w:tcPr>
+          <w:p>
+            <w:pPr>
+              <w:rPr>
+                <w:rFonts w:ascii="Times New Roman" w:hAnsi="Times New Roman" w:cs="Times New Roman"/>
+                <w:sz w:val="24"/>
+                <w:szCs w:val="24"/>
+              </w:rPr>
+            </w:pPr>
+            <w:r>
+              <w:rPr>
+                <w:rFonts w:ascii="Times New Roman" w:hAnsi="Times New Roman" w:cs="Times New Roman"/>
+                <w:sz w:val="24"/>
+                <w:szCs w:val="24"/>
+              </w:rPr>
+              <w:t>Se filtra la información</w:t>
+            </w:r>
+          </w:p>
+        </w:tc>
+      </w:tr>
+    </w:tbl>
+    <w:p>
+      <w:pPr>
+        <w:rPr>
+          <w:rFonts w:ascii="Times New Roman" w:hAnsi="Times New Roman" w:cs="Times New Roman"/>
+          <w:b/>
+          <w:bCs/>
+          <w:sz w:val="24"/>
+          <w:szCs w:val="24"/>
+        </w:rPr>
+      </w:pPr>
+    </w:p>
+    <w:tbl>
+      <w:tblPr>
+        <w:tblStyle w:val="Tablaconcuadrcula"/>
+        <w:tblW w:w="0" w:type="auto"/>
+        <w:tblLook w:val="04A0" w:firstRow="1" w:lastRow="0" w:firstColumn="1" w:lastColumn="0" w:noHBand="0" w:noVBand="1"/>
+      </w:tblPr>
+      <w:tblGrid>
+        <w:gridCol w:w="1413"/>
+        <w:gridCol w:w="7415"/>
+      </w:tblGrid>
+      <w:tr>
+        <w:tc>
+          <w:tcPr>
+            <w:tcW w:w="1413" w:type="dxa"/>
+            <w:shd w:val="clear" w:color="auto" w:fill="FBE4D5" w:themeFill="accent2" w:themeFillTint="33"/>
+          </w:tcPr>
+          <w:p>
+            <w:pPr>
+              <w:rPr>
+                <w:rFonts w:ascii="Times New Roman" w:hAnsi="Times New Roman" w:cs="Times New Roman"/>
+                <w:b/>
+                <w:bCs/>
+                <w:sz w:val="24"/>
+                <w:szCs w:val="24"/>
+              </w:rPr>
+            </w:pPr>
+            <w:r>
+              <w:rPr>
+                <w:rFonts w:ascii="Times New Roman" w:hAnsi="Times New Roman" w:cs="Times New Roman"/>
+                <w:b/>
+                <w:bCs/>
+                <w:sz w:val="24"/>
+                <w:szCs w:val="24"/>
+              </w:rPr>
+              <w:t xml:space="preserve">RF </w:t>
+            </w:r>
+            <w:r>
+              <w:rPr>
+                <w:rFonts w:ascii="Times New Roman" w:hAnsi="Times New Roman" w:cs="Times New Roman"/>
+                <w:b/>
+                <w:bCs/>
+                <w:sz w:val="24"/>
+                <w:szCs w:val="24"/>
+              </w:rPr>
+              <w:t>4</w:t>
+            </w:r>
+          </w:p>
+        </w:tc>
+        <w:tc>
+          <w:tcPr>
+            <w:tcW w:w="7415" w:type="dxa"/>
+            <w:shd w:val="clear" w:color="auto" w:fill="FBE4D5" w:themeFill="accent2" w:themeFillTint="33"/>
+          </w:tcPr>
+          <w:p>
+            <w:pPr>
+              <w:rPr>
+                <w:rFonts w:ascii="Times New Roman" w:hAnsi="Times New Roman" w:cs="Times New Roman"/>
+                <w:sz w:val="24"/>
+                <w:szCs w:val="24"/>
+              </w:rPr>
+            </w:pPr>
+            <w:r>
+              <w:rPr>
+                <w:rFonts w:ascii="Times New Roman" w:hAnsi="Times New Roman" w:cs="Times New Roman"/>
+                <w:sz w:val="24"/>
+                <w:szCs w:val="24"/>
+              </w:rPr>
+              <w:t>Mostrar gráficos</w:t>
+            </w:r>
+          </w:p>
+        </w:tc>
+      </w:tr>
+      <w:tr>
+        <w:tc>
+          <w:tcPr>
+            <w:tcW w:w="1413" w:type="dxa"/>
+          </w:tcPr>
+          <w:p>
+            <w:pPr>
+              <w:rPr>
+                <w:rFonts w:ascii="Times New Roman" w:hAnsi="Times New Roman" w:cs="Times New Roman"/>
+                <w:b/>
+                <w:bCs/>
+                <w:sz w:val="24"/>
+                <w:szCs w:val="24"/>
+              </w:rPr>
+            </w:pPr>
+            <w:r>
+              <w:rPr>
+                <w:rFonts w:ascii="Times New Roman" w:hAnsi="Times New Roman" w:cs="Times New Roman"/>
+                <w:b/>
+                <w:bCs/>
+                <w:sz w:val="24"/>
+                <w:szCs w:val="24"/>
+              </w:rPr>
+              <w:t>Resumen</w:t>
+            </w:r>
+          </w:p>
+        </w:tc>
+        <w:tc>
+          <w:tcPr>
+            <w:tcW w:w="7415" w:type="dxa"/>
+          </w:tcPr>
+          <w:p>
+            <w:pPr>
+              <w:rPr>
+                <w:rFonts w:ascii="Times New Roman" w:hAnsi="Times New Roman" w:cs="Times New Roman"/>
+                <w:sz w:val="24"/>
+                <w:szCs w:val="24"/>
+              </w:rPr>
+            </w:pPr>
+            <w:r>
+              <w:rPr>
+                <w:rFonts w:ascii="Times New Roman" w:hAnsi="Times New Roman" w:cs="Times New Roman"/>
+                <w:sz w:val="24"/>
+                <w:szCs w:val="24"/>
+              </w:rPr>
+              <w:t xml:space="preserve">El programa permite visualizar los 5 tipos gráficos que describen la distribución de la información según los diferentes campos que la componen. Los tipos de gráfico que podrán visualizarse son: barras, dispersión, </w:t>
+            </w:r>
+            <w:proofErr w:type="gramStart"/>
+            <w:r>
+              <w:rPr>
+                <w:rFonts w:ascii="Times New Roman" w:hAnsi="Times New Roman" w:cs="Times New Roman"/>
+                <w:sz w:val="24"/>
+                <w:szCs w:val="24"/>
+              </w:rPr>
+              <w:t>torta</w:t>
+            </w:r>
+            <w:r>
+              <w:rPr>
+                <w:rFonts w:ascii="Times New Roman" w:hAnsi="Times New Roman" w:cs="Times New Roman"/>
+                <w:sz w:val="24"/>
+                <w:szCs w:val="24"/>
+              </w:rPr>
+              <w:t>.</w:t>
+            </w:r>
+            <w:r>
+              <w:rPr>
+                <w:rFonts w:ascii="Times New Roman" w:hAnsi="Times New Roman" w:cs="Times New Roman"/>
+                <w:sz w:val="24"/>
+                <w:szCs w:val="24"/>
+              </w:rPr>
+              <w:t>.</w:t>
+            </w:r>
+            <w:proofErr w:type="gramEnd"/>
+          </w:p>
+        </w:tc>
+      </w:tr>
+      <w:tr>
+        <w:tc>
+          <w:tcPr>
+            <w:tcW w:w="1413" w:type="dxa"/>
+          </w:tcPr>
+          <w:p>
+            <w:pPr>
+              <w:rPr>
+                <w:rFonts w:ascii="Times New Roman" w:hAnsi="Times New Roman" w:cs="Times New Roman"/>
+                <w:b/>
+                <w:bCs/>
+                <w:sz w:val="24"/>
+                <w:szCs w:val="24"/>
+              </w:rPr>
+            </w:pPr>
+            <w:r>
+              <w:rPr>
+                <w:rFonts w:ascii="Times New Roman" w:hAnsi="Times New Roman" w:cs="Times New Roman"/>
+                <w:b/>
+                <w:bCs/>
+                <w:sz w:val="24"/>
+                <w:szCs w:val="24"/>
+              </w:rPr>
+              <w:t>Entradas</w:t>
+            </w:r>
+          </w:p>
+        </w:tc>
+        <w:tc>
+          <w:tcPr>
+            <w:tcW w:w="7415" w:type="dxa"/>
+          </w:tcPr>
+          <w:p>
+            <w:pPr>
+              <w:rPr>
+                <w:rFonts w:ascii="Times New Roman" w:hAnsi="Times New Roman" w:cs="Times New Roman"/>
+                <w:b/>
+                <w:bCs/>
+                <w:sz w:val="24"/>
+                <w:szCs w:val="24"/>
+              </w:rPr>
+            </w:pPr>
+            <w:r>
+              <w:rPr>
+                <w:rFonts w:ascii="Times New Roman" w:hAnsi="Times New Roman" w:cs="Times New Roman"/>
+                <w:b/>
+                <w:bCs/>
+                <w:sz w:val="24"/>
+                <w:szCs w:val="24"/>
+              </w:rPr>
+              <w:t>N/A</w:t>
+            </w:r>
+          </w:p>
+        </w:tc>
+      </w:tr>
+      <w:tr>
+        <w:tc>
+          <w:tcPr>
+            <w:tcW w:w="1413" w:type="dxa"/>
+          </w:tcPr>
+          <w:p>
+            <w:pPr>
+              <w:rPr>
+                <w:rFonts w:ascii="Times New Roman" w:hAnsi="Times New Roman" w:cs="Times New Roman"/>
+                <w:b/>
+                <w:bCs/>
+                <w:sz w:val="24"/>
+                <w:szCs w:val="24"/>
+              </w:rPr>
+            </w:pPr>
+            <w:r>
+              <w:rPr>
+                <w:rFonts w:ascii="Times New Roman" w:hAnsi="Times New Roman" w:cs="Times New Roman"/>
+                <w:b/>
+                <w:bCs/>
+                <w:sz w:val="24"/>
+                <w:szCs w:val="24"/>
+              </w:rPr>
+              <w:t>Salida</w:t>
+            </w:r>
+          </w:p>
+        </w:tc>
+        <w:tc>
+          <w:tcPr>
+            <w:tcW w:w="7415" w:type="dxa"/>
+          </w:tcPr>
+          <w:p>
+            <w:pPr>
+              <w:rPr>
+                <w:rFonts w:ascii="Times New Roman" w:hAnsi="Times New Roman" w:cs="Times New Roman"/>
+                <w:sz w:val="24"/>
+                <w:szCs w:val="24"/>
+              </w:rPr>
+            </w:pPr>
+            <w:r>
+              <w:rPr>
+                <w:rFonts w:ascii="Times New Roman" w:hAnsi="Times New Roman" w:cs="Times New Roman"/>
+                <w:sz w:val="24"/>
+                <w:szCs w:val="24"/>
+              </w:rPr>
+              <w:t>Se muestran los gráficos.</w:t>
+            </w:r>
+          </w:p>
+        </w:tc>
+      </w:tr>
+    </w:tbl>
+    <w:p>
+      <w:pPr>
+        <w:rPr>
+          <w:rFonts w:ascii="Times New Roman" w:hAnsi="Times New Roman" w:cs="Times New Roman"/>
+          <w:b/>
+          <w:bCs/>
+          <w:sz w:val="24"/>
+          <w:szCs w:val="24"/>
+        </w:rPr>
+      </w:pPr>
+    </w:p>
+    <w:tbl>
+      <w:tblPr>
+        <w:tblStyle w:val="Tablaconcuadrcula"/>
+        <w:tblW w:w="0" w:type="auto"/>
+        <w:tblLook w:val="04A0" w:firstRow="1" w:lastRow="0" w:firstColumn="1" w:lastColumn="0" w:noHBand="0" w:noVBand="1"/>
+      </w:tblPr>
+      <w:tblGrid>
+        <w:gridCol w:w="1413"/>
+        <w:gridCol w:w="7415"/>
+      </w:tblGrid>
+      <w:tr>
+        <w:tc>
+          <w:tcPr>
+            <w:tcW w:w="1413" w:type="dxa"/>
+            <w:shd w:val="clear" w:color="auto" w:fill="FBE4D5" w:themeFill="accent2" w:themeFillTint="33"/>
+          </w:tcPr>
+          <w:p>
+            <w:pPr>
+              <w:rPr>
+                <w:rFonts w:ascii="Times New Roman" w:hAnsi="Times New Roman" w:cs="Times New Roman"/>
+                <w:b/>
+                <w:bCs/>
+                <w:sz w:val="24"/>
+                <w:szCs w:val="24"/>
+              </w:rPr>
+            </w:pPr>
+            <w:r>
+              <w:rPr>
+                <w:rFonts w:ascii="Times New Roman" w:hAnsi="Times New Roman" w:cs="Times New Roman"/>
+                <w:b/>
+                <w:bCs/>
+                <w:sz w:val="24"/>
+                <w:szCs w:val="24"/>
+              </w:rPr>
+              <w:t xml:space="preserve">RF </w:t>
+            </w:r>
+            <w:r>
+              <w:rPr>
+                <w:rFonts w:ascii="Times New Roman" w:hAnsi="Times New Roman" w:cs="Times New Roman"/>
+                <w:b/>
+                <w:bCs/>
+                <w:sz w:val="24"/>
+                <w:szCs w:val="24"/>
+              </w:rPr>
+              <w:t>5</w:t>
+            </w:r>
+          </w:p>
+        </w:tc>
+        <w:tc>
+          <w:tcPr>
+            <w:tcW w:w="7415" w:type="dxa"/>
+            <w:shd w:val="clear" w:color="auto" w:fill="FBE4D5" w:themeFill="accent2" w:themeFillTint="33"/>
+          </w:tcPr>
+          <w:p>
+            <w:pPr>
+              <w:rPr>
+                <w:rFonts w:ascii="Times New Roman" w:hAnsi="Times New Roman" w:cs="Times New Roman"/>
+                <w:sz w:val="24"/>
+                <w:szCs w:val="24"/>
+              </w:rPr>
+            </w:pPr>
+            <w:r>
+              <w:rPr>
+                <w:rFonts w:ascii="Times New Roman" w:hAnsi="Times New Roman" w:cs="Times New Roman"/>
+                <w:sz w:val="24"/>
+                <w:szCs w:val="24"/>
+              </w:rPr>
+              <w:t>Entrenar modelo</w:t>
+            </w:r>
+          </w:p>
+        </w:tc>
+      </w:tr>
+      <w:tr>
+        <w:tc>
+          <w:tcPr>
+            <w:tcW w:w="1413" w:type="dxa"/>
+          </w:tcPr>
+          <w:p>
+            <w:pPr>
+              <w:rPr>
+                <w:rFonts w:ascii="Times New Roman" w:hAnsi="Times New Roman" w:cs="Times New Roman"/>
+                <w:b/>
+                <w:bCs/>
+                <w:sz w:val="24"/>
+                <w:szCs w:val="24"/>
+              </w:rPr>
+            </w:pPr>
+            <w:r>
+              <w:rPr>
+                <w:rFonts w:ascii="Times New Roman" w:hAnsi="Times New Roman" w:cs="Times New Roman"/>
+                <w:b/>
+                <w:bCs/>
+                <w:sz w:val="24"/>
+                <w:szCs w:val="24"/>
+              </w:rPr>
+              <w:t>Resumen</w:t>
+            </w:r>
+          </w:p>
+        </w:tc>
+        <w:tc>
+          <w:tcPr>
+            <w:tcW w:w="7415" w:type="dxa"/>
+          </w:tcPr>
+          <w:p>
+            <w:pPr>
+              <w:rPr>
+                <w:rFonts w:ascii="Times New Roman" w:hAnsi="Times New Roman" w:cs="Times New Roman"/>
+                <w:sz w:val="24"/>
+                <w:szCs w:val="24"/>
+              </w:rPr>
+            </w:pPr>
+            <w:r>
+              <w:rPr>
+                <w:rFonts w:ascii="Times New Roman" w:hAnsi="Times New Roman" w:cs="Times New Roman"/>
+                <w:sz w:val="24"/>
+                <w:szCs w:val="24"/>
+              </w:rPr>
+              <w:t xml:space="preserve">El programa permite entrenar un modelo de clasificación utilizando el </w:t>
+            </w:r>
+            <w:proofErr w:type="spellStart"/>
+            <w:r>
+              <w:rPr>
+                <w:rFonts w:ascii="Times New Roman" w:hAnsi="Times New Roman" w:cs="Times New Roman"/>
+                <w:i/>
+                <w:iCs/>
+                <w:sz w:val="24"/>
+                <w:szCs w:val="24"/>
+              </w:rPr>
+              <w:t>dataset</w:t>
+            </w:r>
+            <w:proofErr w:type="spellEnd"/>
+            <w:r>
+              <w:rPr>
+                <w:rFonts w:ascii="Times New Roman" w:hAnsi="Times New Roman" w:cs="Times New Roman"/>
+                <w:sz w:val="24"/>
+                <w:szCs w:val="24"/>
+              </w:rPr>
+              <w:t xml:space="preserve"> inicial. Este modelo permitirá clasificar acertadamente nuevos pacientes para determinar si estos podrían tener problemas cardíacos o no.</w:t>
+            </w:r>
+          </w:p>
+        </w:tc>
+      </w:tr>
+      <w:tr>
+        <w:tc>
+          <w:tcPr>
+            <w:tcW w:w="1413" w:type="dxa"/>
+          </w:tcPr>
+          <w:p>
+            <w:pPr>
+              <w:rPr>
+                <w:rFonts w:ascii="Times New Roman" w:hAnsi="Times New Roman" w:cs="Times New Roman"/>
+                <w:b/>
+                <w:bCs/>
+                <w:sz w:val="24"/>
+                <w:szCs w:val="24"/>
+              </w:rPr>
+            </w:pPr>
+            <w:r>
+              <w:rPr>
+                <w:rFonts w:ascii="Times New Roman" w:hAnsi="Times New Roman" w:cs="Times New Roman"/>
+                <w:b/>
+                <w:bCs/>
+                <w:sz w:val="24"/>
+                <w:szCs w:val="24"/>
+              </w:rPr>
+              <w:t>Entradas</w:t>
+            </w:r>
+          </w:p>
+        </w:tc>
+        <w:tc>
+          <w:tcPr>
+            <w:tcW w:w="7415" w:type="dxa"/>
+          </w:tcPr>
+          <w:p>
+            <w:pPr>
+              <w:rPr>
+                <w:rFonts w:ascii="Times New Roman" w:hAnsi="Times New Roman" w:cs="Times New Roman"/>
+                <w:b/>
+                <w:bCs/>
+                <w:sz w:val="24"/>
+                <w:szCs w:val="24"/>
+              </w:rPr>
+            </w:pPr>
+            <w:r>
+              <w:rPr>
+                <w:rFonts w:ascii="Times New Roman" w:hAnsi="Times New Roman" w:cs="Times New Roman"/>
+                <w:b/>
+                <w:bCs/>
+                <w:sz w:val="24"/>
+                <w:szCs w:val="24"/>
+              </w:rPr>
+              <w:t>N/A</w:t>
+            </w:r>
+          </w:p>
+        </w:tc>
+      </w:tr>
+      <w:tr>
+        <w:tc>
+          <w:tcPr>
+            <w:tcW w:w="1413" w:type="dxa"/>
+          </w:tcPr>
+          <w:p>
+            <w:pPr>
+              <w:rPr>
+                <w:rFonts w:ascii="Times New Roman" w:hAnsi="Times New Roman" w:cs="Times New Roman"/>
+                <w:b/>
+                <w:bCs/>
+                <w:sz w:val="24"/>
+                <w:szCs w:val="24"/>
+              </w:rPr>
+            </w:pPr>
+            <w:r>
+              <w:rPr>
+                <w:rFonts w:ascii="Times New Roman" w:hAnsi="Times New Roman" w:cs="Times New Roman"/>
+                <w:b/>
+                <w:bCs/>
+                <w:sz w:val="24"/>
+                <w:szCs w:val="24"/>
+              </w:rPr>
+              <w:t>Salida</w:t>
+            </w:r>
+          </w:p>
+        </w:tc>
+        <w:tc>
+          <w:tcPr>
+            <w:tcW w:w="7415" w:type="dxa"/>
+          </w:tcPr>
+          <w:p>
+            <w:pPr>
+              <w:rPr>
+                <w:rFonts w:ascii="Times New Roman" w:hAnsi="Times New Roman" w:cs="Times New Roman"/>
+                <w:sz w:val="24"/>
+                <w:szCs w:val="24"/>
+              </w:rPr>
+            </w:pPr>
+            <w:r>
+              <w:rPr>
+                <w:rFonts w:ascii="Times New Roman" w:hAnsi="Times New Roman" w:cs="Times New Roman"/>
+                <w:sz w:val="24"/>
+                <w:szCs w:val="24"/>
+              </w:rPr>
+              <w:t>Se entrena el modelo.</w:t>
+            </w:r>
+          </w:p>
+        </w:tc>
+      </w:tr>
+    </w:tbl>
+    <w:p>
+      <w:pPr>
+        <w:rPr>
+          <w:rFonts w:ascii="Times New Roman" w:hAnsi="Times New Roman" w:cs="Times New Roman"/>
+          <w:b/>
+          <w:bCs/>
+          <w:sz w:val="24"/>
+          <w:szCs w:val="24"/>
+        </w:rPr>
+      </w:pPr>
+    </w:p>
+    <w:tbl>
+      <w:tblPr>
+        <w:tblStyle w:val="Tablaconcuadrcula"/>
+        <w:tblW w:w="0" w:type="auto"/>
+        <w:tblLook w:val="04A0" w:firstRow="1" w:lastRow="0" w:firstColumn="1" w:lastColumn="0" w:noHBand="0" w:noVBand="1"/>
+      </w:tblPr>
+      <w:tblGrid>
+        <w:gridCol w:w="1413"/>
+        <w:gridCol w:w="7415"/>
+      </w:tblGrid>
+      <w:tr>
+        <w:tc>
+          <w:tcPr>
+            <w:tcW w:w="1413" w:type="dxa"/>
+            <w:shd w:val="clear" w:color="auto" w:fill="FBE4D5" w:themeFill="accent2" w:themeFillTint="33"/>
+          </w:tcPr>
+          <w:p>
+            <w:pPr>
+              <w:rPr>
+                <w:rFonts w:ascii="Times New Roman" w:hAnsi="Times New Roman" w:cs="Times New Roman"/>
+                <w:b/>
+                <w:bCs/>
+                <w:sz w:val="24"/>
+                <w:szCs w:val="24"/>
+              </w:rPr>
+            </w:pPr>
+            <w:r>
+              <w:rPr>
+                <w:rFonts w:ascii="Times New Roman" w:hAnsi="Times New Roman" w:cs="Times New Roman"/>
+                <w:b/>
+                <w:bCs/>
+                <w:sz w:val="24"/>
+                <w:szCs w:val="24"/>
+              </w:rPr>
+              <w:t xml:space="preserve">RF </w:t>
+            </w:r>
+            <w:r>
+              <w:rPr>
+                <w:rFonts w:ascii="Times New Roman" w:hAnsi="Times New Roman" w:cs="Times New Roman"/>
+                <w:b/>
+                <w:bCs/>
+                <w:sz w:val="24"/>
+                <w:szCs w:val="24"/>
+              </w:rPr>
+              <w:t>5</w:t>
+            </w:r>
+          </w:p>
+        </w:tc>
+        <w:tc>
+          <w:tcPr>
+            <w:tcW w:w="7415" w:type="dxa"/>
+            <w:shd w:val="clear" w:color="auto" w:fill="FBE4D5" w:themeFill="accent2" w:themeFillTint="33"/>
+          </w:tcPr>
+          <w:p>
+            <w:pPr>
+              <w:rPr>
+                <w:rFonts w:ascii="Times New Roman" w:hAnsi="Times New Roman" w:cs="Times New Roman"/>
+                <w:sz w:val="24"/>
+                <w:szCs w:val="24"/>
+              </w:rPr>
+            </w:pPr>
+            <w:r>
+              <w:rPr>
+                <w:rFonts w:ascii="Times New Roman" w:hAnsi="Times New Roman" w:cs="Times New Roman"/>
+                <w:sz w:val="24"/>
+                <w:szCs w:val="24"/>
+              </w:rPr>
+              <w:t>Clasificar un nuevo paciente</w:t>
+            </w:r>
+          </w:p>
+        </w:tc>
+      </w:tr>
+      <w:tr>
+        <w:tc>
+          <w:tcPr>
+            <w:tcW w:w="1413" w:type="dxa"/>
+          </w:tcPr>
+          <w:p>
+            <w:pPr>
+              <w:rPr>
+                <w:rFonts w:ascii="Times New Roman" w:hAnsi="Times New Roman" w:cs="Times New Roman"/>
+                <w:b/>
+                <w:bCs/>
+                <w:sz w:val="24"/>
+                <w:szCs w:val="24"/>
+              </w:rPr>
+            </w:pPr>
+            <w:r>
+              <w:rPr>
+                <w:rFonts w:ascii="Times New Roman" w:hAnsi="Times New Roman" w:cs="Times New Roman"/>
+                <w:b/>
+                <w:bCs/>
+                <w:sz w:val="24"/>
+                <w:szCs w:val="24"/>
+              </w:rPr>
+              <w:t>Resumen</w:t>
+            </w:r>
+          </w:p>
+        </w:tc>
+        <w:tc>
+          <w:tcPr>
+            <w:tcW w:w="7415" w:type="dxa"/>
+          </w:tcPr>
+          <w:p>
+            <w:pPr>
+              <w:rPr>
+                <w:rFonts w:ascii="Times New Roman" w:hAnsi="Times New Roman" w:cs="Times New Roman"/>
+                <w:sz w:val="24"/>
+                <w:szCs w:val="24"/>
+              </w:rPr>
+            </w:pPr>
+            <w:r>
+              <w:rPr>
+                <w:rFonts w:ascii="Times New Roman" w:hAnsi="Times New Roman" w:cs="Times New Roman"/>
+                <w:sz w:val="24"/>
+                <w:szCs w:val="24"/>
+              </w:rPr>
+              <w:t>El programa permite clasificar a un paciente para saber si puede tener problemas cardíacos o no. Esto se realiza utilizando el modelo entrenado y se realiza con una precisión mayor al 95%</w:t>
+            </w:r>
+          </w:p>
+        </w:tc>
+      </w:tr>
+      <w:tr>
+        <w:tc>
+          <w:tcPr>
+            <w:tcW w:w="1413" w:type="dxa"/>
+          </w:tcPr>
+          <w:p>
+            <w:pPr>
+              <w:rPr>
+                <w:rFonts w:ascii="Times New Roman" w:hAnsi="Times New Roman" w:cs="Times New Roman"/>
+                <w:b/>
+                <w:bCs/>
+                <w:sz w:val="24"/>
+                <w:szCs w:val="24"/>
+              </w:rPr>
+            </w:pPr>
+            <w:r>
+              <w:rPr>
+                <w:rFonts w:ascii="Times New Roman" w:hAnsi="Times New Roman" w:cs="Times New Roman"/>
+                <w:b/>
+                <w:bCs/>
+                <w:sz w:val="24"/>
+                <w:szCs w:val="24"/>
+              </w:rPr>
+              <w:t>Entradas</w:t>
+            </w:r>
+          </w:p>
+        </w:tc>
+        <w:tc>
+          <w:tcPr>
+            <w:tcW w:w="7415" w:type="dxa"/>
+          </w:tcPr>
+          <w:p>
+            <w:pPr>
+              <w:rPr>
+                <w:rFonts w:ascii="Times New Roman" w:hAnsi="Times New Roman" w:cs="Times New Roman"/>
+                <w:b/>
+                <w:bCs/>
+                <w:sz w:val="24"/>
+                <w:szCs w:val="24"/>
+              </w:rPr>
+            </w:pPr>
+            <w:r>
+              <w:rPr>
+                <w:rFonts w:ascii="Times New Roman" w:hAnsi="Times New Roman" w:cs="Times New Roman"/>
+                <w:b/>
+                <w:bCs/>
+                <w:sz w:val="24"/>
+                <w:szCs w:val="24"/>
+              </w:rPr>
+              <w:t>Los valores del paciente para los campos definidos anteriormente.</w:t>
+            </w:r>
+          </w:p>
+        </w:tc>
+      </w:tr>
+      <w:tr>
+        <w:tc>
+          <w:tcPr>
+            <w:tcW w:w="1413" w:type="dxa"/>
+          </w:tcPr>
+          <w:p>
+            <w:pPr>
+              <w:rPr>
+                <w:rFonts w:ascii="Times New Roman" w:hAnsi="Times New Roman" w:cs="Times New Roman"/>
+                <w:b/>
+                <w:bCs/>
+                <w:sz w:val="24"/>
+                <w:szCs w:val="24"/>
+              </w:rPr>
+            </w:pPr>
+            <w:r>
+              <w:rPr>
+                <w:rFonts w:ascii="Times New Roman" w:hAnsi="Times New Roman" w:cs="Times New Roman"/>
+                <w:b/>
+                <w:bCs/>
+                <w:sz w:val="24"/>
+                <w:szCs w:val="24"/>
+              </w:rPr>
+              <w:t>Salida</w:t>
+            </w:r>
+          </w:p>
+        </w:tc>
+        <w:tc>
+          <w:tcPr>
+            <w:tcW w:w="7415" w:type="dxa"/>
+          </w:tcPr>
+          <w:p>
+            <w:pPr>
+              <w:rPr>
+                <w:rFonts w:ascii="Times New Roman" w:hAnsi="Times New Roman" w:cs="Times New Roman"/>
+                <w:sz w:val="24"/>
+                <w:szCs w:val="24"/>
+              </w:rPr>
+            </w:pPr>
+            <w:r>
+              <w:rPr>
+                <w:rFonts w:ascii="Times New Roman" w:hAnsi="Times New Roman" w:cs="Times New Roman"/>
+                <w:sz w:val="24"/>
+                <w:szCs w:val="24"/>
+              </w:rPr>
+              <w:t>Se clasifica el paciente en: “Tiene problemas cardíacos” y “No tiene problemas cardíacos”</w:t>
+            </w:r>
+          </w:p>
+        </w:tc>
+      </w:tr>
+    </w:tbl>
+    <w:p>
+      <w:pPr>
+        <w:rPr>
+          <w:rFonts w:ascii="Times New Roman" w:hAnsi="Times New Roman" w:cs="Times New Roman"/>
+          <w:b/>
+          <w:bCs/>
+          <w:sz w:val="24"/>
+          <w:szCs w:val="24"/>
+          <w:lang w:val="es-419"/>
+        </w:rPr>
+      </w:pPr>
+    </w:p>
+    <w:p>
+      <w:pPr>
+        <w:rPr>
+          <w:rFonts w:ascii="Times New Roman" w:hAnsi="Times New Roman" w:cs="Times New Roman"/>
+          <w:b/>
+          <w:bCs/>
+          <w:sz w:val="24"/>
+          <w:szCs w:val="24"/>
+          <w:lang w:val="es-419"/>
+        </w:rPr>
+      </w:pPr>
+    </w:p>
+    <w:tbl>
+      <w:tblPr>
+        <w:tblStyle w:val="Tablaconcuadrcula"/>
+        <w:tblW w:w="0" w:type="auto"/>
+        <w:tblLook w:val="04A0" w:firstRow="1" w:lastRow="0" w:firstColumn="1" w:lastColumn="0" w:noHBand="0" w:noVBand="1"/>
+      </w:tblPr>
+      <w:tblGrid>
+        <w:gridCol w:w="1413"/>
+        <w:gridCol w:w="7415"/>
+      </w:tblGrid>
+      <w:tr>
+        <w:tc>
+          <w:tcPr>
+            <w:tcW w:w="1413" w:type="dxa"/>
+            <w:shd w:val="clear" w:color="auto" w:fill="FBE4D5" w:themeFill="accent2" w:themeFillTint="33"/>
+          </w:tcPr>
+          <w:p>
+            <w:pPr>
+              <w:rPr>
+                <w:rFonts w:ascii="Times New Roman" w:hAnsi="Times New Roman" w:cs="Times New Roman"/>
+                <w:b/>
+                <w:bCs/>
+                <w:sz w:val="24"/>
+                <w:szCs w:val="24"/>
+              </w:rPr>
+            </w:pPr>
+            <w:r>
+              <w:rPr>
+                <w:rFonts w:ascii="Times New Roman" w:hAnsi="Times New Roman" w:cs="Times New Roman"/>
+                <w:b/>
+                <w:bCs/>
+                <w:sz w:val="24"/>
+                <w:szCs w:val="24"/>
+              </w:rPr>
+              <w:lastRenderedPageBreak/>
+              <w:t xml:space="preserve">RF </w:t>
+            </w:r>
+            <w:r>
+              <w:rPr>
+                <w:rFonts w:ascii="Times New Roman" w:hAnsi="Times New Roman" w:cs="Times New Roman"/>
+                <w:b/>
+                <w:bCs/>
+                <w:sz w:val="24"/>
+                <w:szCs w:val="24"/>
+              </w:rPr>
+              <w:t>6</w:t>
+            </w:r>
+          </w:p>
+        </w:tc>
+        <w:tc>
+          <w:tcPr>
+            <w:tcW w:w="7415" w:type="dxa"/>
+            <w:shd w:val="clear" w:color="auto" w:fill="FBE4D5" w:themeFill="accent2" w:themeFillTint="33"/>
+          </w:tcPr>
+          <w:p>
+            <w:pPr>
+              <w:rPr>
+                <w:rFonts w:ascii="Times New Roman" w:hAnsi="Times New Roman" w:cs="Times New Roman"/>
+                <w:sz w:val="24"/>
+                <w:szCs w:val="24"/>
+              </w:rPr>
+            </w:pPr>
+            <w:r>
+              <w:rPr>
+                <w:rFonts w:ascii="Times New Roman" w:hAnsi="Times New Roman" w:cs="Times New Roman"/>
+                <w:sz w:val="24"/>
+                <w:szCs w:val="24"/>
+              </w:rPr>
+              <w:t>Guardar paciente</w:t>
+            </w:r>
+          </w:p>
+        </w:tc>
+      </w:tr>
+      <w:tr>
+        <w:tc>
+          <w:tcPr>
+            <w:tcW w:w="1413" w:type="dxa"/>
+          </w:tcPr>
+          <w:p>
+            <w:pPr>
+              <w:rPr>
+                <w:rFonts w:ascii="Times New Roman" w:hAnsi="Times New Roman" w:cs="Times New Roman"/>
+                <w:b/>
+                <w:bCs/>
+                <w:sz w:val="24"/>
+                <w:szCs w:val="24"/>
+              </w:rPr>
+            </w:pPr>
+            <w:r>
+              <w:rPr>
+                <w:rFonts w:ascii="Times New Roman" w:hAnsi="Times New Roman" w:cs="Times New Roman"/>
+                <w:b/>
+                <w:bCs/>
+                <w:sz w:val="24"/>
+                <w:szCs w:val="24"/>
+              </w:rPr>
+              <w:t>Resumen</w:t>
+            </w:r>
+          </w:p>
+        </w:tc>
+        <w:tc>
+          <w:tcPr>
+            <w:tcW w:w="7415" w:type="dxa"/>
+          </w:tcPr>
+          <w:p>
+            <w:pPr>
+              <w:rPr>
+                <w:rFonts w:ascii="Times New Roman" w:hAnsi="Times New Roman" w:cs="Times New Roman"/>
+                <w:sz w:val="24"/>
+                <w:szCs w:val="24"/>
+              </w:rPr>
+            </w:pPr>
+            <w:r>
+              <w:rPr>
+                <w:rFonts w:ascii="Times New Roman" w:hAnsi="Times New Roman" w:cs="Times New Roman"/>
+                <w:sz w:val="24"/>
+                <w:szCs w:val="24"/>
+              </w:rPr>
+              <w:t xml:space="preserve">El programa permite guardar el registro de un paciente clasificado luego de cargar el </w:t>
+            </w:r>
+            <w:proofErr w:type="spellStart"/>
+            <w:r>
+              <w:rPr>
+                <w:rFonts w:ascii="Times New Roman" w:hAnsi="Times New Roman" w:cs="Times New Roman"/>
+                <w:i/>
+                <w:iCs/>
+                <w:sz w:val="24"/>
+                <w:szCs w:val="24"/>
+              </w:rPr>
+              <w:t>dataset</w:t>
+            </w:r>
+            <w:proofErr w:type="spellEnd"/>
+            <w:r>
+              <w:rPr>
+                <w:rFonts w:ascii="Times New Roman" w:hAnsi="Times New Roman" w:cs="Times New Roman"/>
+                <w:sz w:val="24"/>
+                <w:szCs w:val="24"/>
+              </w:rPr>
+              <w:t xml:space="preserve"> inicial.</w:t>
+            </w:r>
+          </w:p>
+        </w:tc>
+      </w:tr>
+      <w:tr>
+        <w:tc>
+          <w:tcPr>
+            <w:tcW w:w="1413" w:type="dxa"/>
+          </w:tcPr>
+          <w:p>
+            <w:pPr>
+              <w:rPr>
+                <w:rFonts w:ascii="Times New Roman" w:hAnsi="Times New Roman" w:cs="Times New Roman"/>
+                <w:b/>
+                <w:bCs/>
+                <w:sz w:val="24"/>
+                <w:szCs w:val="24"/>
+              </w:rPr>
+            </w:pPr>
+            <w:r>
+              <w:rPr>
+                <w:rFonts w:ascii="Times New Roman" w:hAnsi="Times New Roman" w:cs="Times New Roman"/>
+                <w:b/>
+                <w:bCs/>
+                <w:sz w:val="24"/>
+                <w:szCs w:val="24"/>
+              </w:rPr>
+              <w:t>Entradas</w:t>
+            </w:r>
+          </w:p>
+        </w:tc>
+        <w:tc>
+          <w:tcPr>
+            <w:tcW w:w="7415" w:type="dxa"/>
+          </w:tcPr>
+          <w:p>
+            <w:pPr>
+              <w:rPr>
+                <w:rFonts w:ascii="Times New Roman" w:hAnsi="Times New Roman" w:cs="Times New Roman"/>
+                <w:b/>
+                <w:bCs/>
+                <w:sz w:val="24"/>
+                <w:szCs w:val="24"/>
+              </w:rPr>
+            </w:pPr>
+            <w:r>
+              <w:rPr>
+                <w:rFonts w:ascii="Times New Roman" w:hAnsi="Times New Roman" w:cs="Times New Roman"/>
+                <w:b/>
+                <w:bCs/>
+                <w:sz w:val="24"/>
+                <w:szCs w:val="24"/>
+              </w:rPr>
+              <w:t>N/A</w:t>
+            </w:r>
+          </w:p>
+        </w:tc>
+      </w:tr>
+      <w:tr>
+        <w:tc>
+          <w:tcPr>
+            <w:tcW w:w="1413" w:type="dxa"/>
+          </w:tcPr>
+          <w:p>
+            <w:pPr>
+              <w:rPr>
+                <w:rFonts w:ascii="Times New Roman" w:hAnsi="Times New Roman" w:cs="Times New Roman"/>
+                <w:b/>
+                <w:bCs/>
+                <w:sz w:val="24"/>
+                <w:szCs w:val="24"/>
+              </w:rPr>
+            </w:pPr>
+            <w:r>
+              <w:rPr>
+                <w:rFonts w:ascii="Times New Roman" w:hAnsi="Times New Roman" w:cs="Times New Roman"/>
+                <w:b/>
+                <w:bCs/>
+                <w:sz w:val="24"/>
+                <w:szCs w:val="24"/>
+              </w:rPr>
+              <w:t>Salida</w:t>
+            </w:r>
+          </w:p>
+        </w:tc>
+        <w:tc>
+          <w:tcPr>
+            <w:tcW w:w="7415" w:type="dxa"/>
+          </w:tcPr>
+          <w:p>
+            <w:pPr>
+              <w:rPr>
+                <w:rFonts w:ascii="Times New Roman" w:hAnsi="Times New Roman" w:cs="Times New Roman"/>
+                <w:sz w:val="24"/>
+                <w:szCs w:val="24"/>
+              </w:rPr>
+            </w:pPr>
+            <w:r>
+              <w:rPr>
+                <w:rFonts w:ascii="Times New Roman" w:hAnsi="Times New Roman" w:cs="Times New Roman"/>
+                <w:sz w:val="24"/>
+                <w:szCs w:val="24"/>
+              </w:rPr>
+              <w:t>Se guarda el nuevo paciente clasificado.</w:t>
+            </w:r>
+          </w:p>
+        </w:tc>
+      </w:tr>
+    </w:tbl>
     <w:p>
       <w:pPr>
         <w:spacing w:line="480" w:lineRule="auto"/>
@@ -3426,7 +4966,25 @@
           <w:szCs w:val="24"/>
           <w:lang w:val="es-419"/>
         </w:rPr>
-        <w:t xml:space="preserve">Hacer uso de la técnica de clasificación por clases haciendo uso de una librería de machine </w:t>
+        <w:t xml:space="preserve">Hacer uso de la técnica de clasificación por clases haciendo uso de una librería de </w:t>
+      </w:r>
+      <w:r>
+        <w:rPr>
+          <w:rFonts w:ascii="Times New Roman" w:hAnsi="Times New Roman" w:cs="Times New Roman"/>
+          <w:sz w:val="24"/>
+          <w:szCs w:val="24"/>
+          <w:lang w:val="es-419"/>
+        </w:rPr>
+        <w:t>M</w:t>
+      </w:r>
+      <w:r>
+        <w:rPr>
+          <w:rFonts w:ascii="Times New Roman" w:hAnsi="Times New Roman" w:cs="Times New Roman"/>
+          <w:sz w:val="24"/>
+          <w:szCs w:val="24"/>
+          <w:lang w:val="es-419"/>
+        </w:rPr>
+        <w:t xml:space="preserve">achine </w:t>
       </w:r>
       <w:proofErr w:type="spellStart"/>
       <w:r>
@@ -3436,7 +4994,16 @@
           <w:szCs w:val="24"/>
           <w:lang w:val="es-419"/>
         </w:rPr>
-        <w:t>learning</w:t>
+        <w:t>L</w:t>
+      </w:r>
+      <w:r>
+        <w:rPr>
+          <w:rFonts w:ascii="Times New Roman" w:hAnsi="Times New Roman" w:cs="Times New Roman"/>
+          <w:sz w:val="24"/>
+          <w:szCs w:val="24"/>
+          <w:lang w:val="es-419"/>
+        </w:rPr>
+        <w:t>earning</w:t>
       </w:r>
       <w:proofErr w:type="spellEnd"/>
       <w:r>
@@ -3466,7 +5033,25 @@
           <w:szCs w:val="24"/>
           <w:lang w:val="es-419"/>
         </w:rPr>
-        <w:t xml:space="preserve">{No Machine} El uso de machine </w:t>
+        <w:t xml:space="preserve">{No Machine} El uso de </w:t>
+      </w:r>
+      <w:r>
+        <w:rPr>
+          <w:rFonts w:ascii="Times New Roman" w:hAnsi="Times New Roman" w:cs="Times New Roman"/>
+          <w:sz w:val="24"/>
+          <w:szCs w:val="24"/>
+          <w:lang w:val="es-419"/>
+        </w:rPr>
+        <w:t>M</w:t>
+      </w:r>
+      <w:r>
+        <w:rPr>
+          <w:rFonts w:ascii="Times New Roman" w:hAnsi="Times New Roman" w:cs="Times New Roman"/>
+          <w:sz w:val="24"/>
+          <w:szCs w:val="24"/>
+          <w:lang w:val="es-419"/>
+        </w:rPr>
+        <w:t xml:space="preserve">achine </w:t>
       </w:r>
       <w:proofErr w:type="spellStart"/>
       <w:r>
@@ -3476,7 +5061,16 @@
           <w:szCs w:val="24"/>
           <w:lang w:val="es-419"/>
         </w:rPr>
-        <w:t>learning</w:t>
+        <w:t>L</w:t>
+      </w:r>
+      <w:r>
+        <w:rPr>
+          <w:rFonts w:ascii="Times New Roman" w:hAnsi="Times New Roman" w:cs="Times New Roman"/>
+          <w:sz w:val="24"/>
+          <w:szCs w:val="24"/>
+          <w:lang w:val="es-419"/>
+        </w:rPr>
+        <w:t>earning</w:t>
       </w:r>
       <w:proofErr w:type="spellEnd"/>
       <w:r>
@@ -3533,7 +5127,25 @@
           <w:szCs w:val="24"/>
           <w:lang w:val="es-419"/>
         </w:rPr>
-        <w:t xml:space="preserve"> Hacer uso de la técnica de regresión haciendo uso de una librería de machine </w:t>
+        <w:t xml:space="preserve"> Hacer uso de la técnica de regresión haciendo uso de una librería de </w:t>
+      </w:r>
+      <w:r>
+        <w:rPr>
+          <w:rFonts w:ascii="Times New Roman" w:hAnsi="Times New Roman" w:cs="Times New Roman"/>
+          <w:sz w:val="24"/>
+          <w:szCs w:val="24"/>
+          <w:lang w:val="es-419"/>
+        </w:rPr>
+        <w:t>M</w:t>
+      </w:r>
+      <w:r>
+        <w:rPr>
+          <w:rFonts w:ascii="Times New Roman" w:hAnsi="Times New Roman" w:cs="Times New Roman"/>
+          <w:sz w:val="24"/>
+          <w:szCs w:val="24"/>
+          <w:lang w:val="es-419"/>
+        </w:rPr>
+        <w:t xml:space="preserve">achine </w:t>
       </w:r>
       <w:proofErr w:type="spellStart"/>
       <w:r>
@@ -3543,7 +5155,16 @@
           <w:szCs w:val="24"/>
           <w:lang w:val="es-419"/>
         </w:rPr>
-        <w:t>learning</w:t>
+        <w:t>L</w:t>
+      </w:r>
+      <w:r>
+        <w:rPr>
+          <w:rFonts w:ascii="Times New Roman" w:hAnsi="Times New Roman" w:cs="Times New Roman"/>
+          <w:sz w:val="24"/>
+          <w:szCs w:val="24"/>
+          <w:lang w:val="es-419"/>
+        </w:rPr>
+        <w:t>earning</w:t>
       </w:r>
       <w:proofErr w:type="spellEnd"/>
       <w:r>
@@ -3592,11 +5213,52 @@
           <w:rFonts w:ascii="Times New Roman" w:hAnsi="Times New Roman" w:cs="Times New Roman"/>
           <w:b/>
           <w:bCs/>
-          <w:sz w:val="24"/>
-          <w:szCs w:val="24"/>
-          <w:lang w:val="es-419"/>
-        </w:rPr>
-        <w:t>DataSet</w:t>
+          <w:i/>
+          <w:iCs/>
+          <w:sz w:val="24"/>
+          <w:szCs w:val="24"/>
+          <w:lang w:val="es-419"/>
+        </w:rPr>
+        <w:t>d</w:t>
+      </w:r>
+      <w:r>
+        <w:rPr>
+          <w:rFonts w:ascii="Times New Roman" w:hAnsi="Times New Roman" w:cs="Times New Roman"/>
+          <w:b/>
+          <w:bCs/>
+          <w:i/>
+          <w:iCs/>
+          <w:sz w:val="24"/>
+          <w:szCs w:val="24"/>
+          <w:lang w:val="es-419"/>
+        </w:rPr>
+        <w:t>ata</w:t>
+      </w:r>
+      <w:r>
+        <w:rPr>
+          <w:rFonts w:ascii="Times New Roman" w:hAnsi="Times New Roman" w:cs="Times New Roman"/>
+          <w:b/>
+          <w:bCs/>
+          <w:i/>
+          <w:iCs/>
+          <w:sz w:val="24"/>
+          <w:szCs w:val="24"/>
+          <w:lang w:val="es-419"/>
+        </w:rPr>
+        <w:t>s</w:t>
+      </w:r>
+      <w:r>
+        <w:rPr>
+          <w:rFonts w:ascii="Times New Roman" w:hAnsi="Times New Roman" w:cs="Times New Roman"/>
+          <w:b/>
+          <w:bCs/>
+          <w:i/>
+          <w:iCs/>
+          <w:sz w:val="24"/>
+          <w:szCs w:val="24"/>
+          <w:lang w:val="es-419"/>
+        </w:rPr>
+        <w:t>et</w:t>
       </w:r>
       <w:proofErr w:type="spellEnd"/>
     </w:p>
@@ -3641,11 +5303,46 @@
       <w:r>
         <w:rPr>
           <w:rFonts w:ascii="Times New Roman" w:hAnsi="Times New Roman" w:cs="Times New Roman"/>
-          <w:sz w:val="24"/>
-          <w:szCs w:val="24"/>
-          <w:lang w:val="es-419"/>
-        </w:rPr>
-        <w:t>DataSet</w:t>
+          <w:i/>
+          <w:iCs/>
+          <w:sz w:val="24"/>
+          <w:szCs w:val="24"/>
+          <w:lang w:val="es-419"/>
+        </w:rPr>
+        <w:t>d</w:t>
+      </w:r>
+      <w:r>
+        <w:rPr>
+          <w:rFonts w:ascii="Times New Roman" w:hAnsi="Times New Roman" w:cs="Times New Roman"/>
+          <w:i/>
+          <w:iCs/>
+          <w:sz w:val="24"/>
+          <w:szCs w:val="24"/>
+          <w:lang w:val="es-419"/>
+        </w:rPr>
+        <w:t>ata</w:t>
+      </w:r>
+      <w:r>
+        <w:rPr>
+          <w:rFonts w:ascii="Times New Roman" w:hAnsi="Times New Roman" w:cs="Times New Roman"/>
+          <w:i/>
+          <w:iCs/>
+          <w:sz w:val="24"/>
+          <w:szCs w:val="24"/>
+          <w:lang w:val="es-419"/>
+        </w:rPr>
+        <w:t>s</w:t>
+      </w:r>
+      <w:r>
+        <w:rPr>
+          <w:rFonts w:ascii="Times New Roman" w:hAnsi="Times New Roman" w:cs="Times New Roman"/>
+          <w:i/>
+          <w:iCs/>
+          <w:sz w:val="24"/>
+          <w:szCs w:val="24"/>
+          <w:lang w:val="es-419"/>
+        </w:rPr>
+        <w:t>et</w:t>
       </w:r>
       <w:proofErr w:type="spellEnd"/>
       <w:r>
@@ -3699,11 +5396,13 @@
       <w:r>
         <w:rPr>
           <w:rFonts w:ascii="Times New Roman" w:hAnsi="Times New Roman" w:cs="Times New Roman"/>
-          <w:sz w:val="24"/>
-          <w:szCs w:val="24"/>
-          <w:lang w:val="es-419"/>
-        </w:rPr>
-        <w:t>DataSet</w:t>
+          <w:i/>
+          <w:iCs/>
+          <w:sz w:val="24"/>
+          <w:szCs w:val="24"/>
+          <w:lang w:val="es-419"/>
+        </w:rPr>
+        <w:t>dataset</w:t>
       </w:r>
       <w:proofErr w:type="spellEnd"/>
       <w:r>
@@ -3713,7 +5412,16 @@
           <w:szCs w:val="24"/>
           <w:lang w:val="es-419"/>
         </w:rPr>
-        <w:t xml:space="preserve"> mediante el uso exclusivo de métodos propios del lenguaje de programación escogido.</w:t>
+        <w:t xml:space="preserve"> </w:t>
+      </w:r>
+      <w:r>
+        <w:rPr>
+          <w:rFonts w:ascii="Times New Roman" w:hAnsi="Times New Roman" w:cs="Times New Roman"/>
+          <w:sz w:val="24"/>
+          <w:szCs w:val="24"/>
+          <w:lang w:val="es-419"/>
+        </w:rPr>
+        <w:t>mediante el uso exclusivo de métodos propios del lenguaje de programación escogido.</w:t>
       </w:r>
     </w:p>
     <w:p>
@@ -3757,11 +5465,13 @@
       <w:r>
         <w:rPr>
           <w:rFonts w:ascii="Times New Roman" w:hAnsi="Times New Roman" w:cs="Times New Roman"/>
-          <w:sz w:val="24"/>
-          <w:szCs w:val="24"/>
-          <w:lang w:val="es-419"/>
-        </w:rPr>
-        <w:t>DataSet</w:t>
+          <w:i/>
+          <w:iCs/>
+          <w:sz w:val="24"/>
+          <w:szCs w:val="24"/>
+          <w:lang w:val="es-419"/>
+        </w:rPr>
+        <w:t>dataset</w:t>
       </w:r>
       <w:proofErr w:type="spellEnd"/>
       <w:r>
@@ -3771,7 +5481,16 @@
           <w:szCs w:val="24"/>
           <w:lang w:val="es-419"/>
         </w:rPr>
-        <w:t xml:space="preserve"> si no que por el contrario el usuario escriba. manualmente cada una de las ubicaciones que desee usar en el programa.    </w:t>
+        <w:t xml:space="preserve"> </w:t>
+      </w:r>
+      <w:r>
+        <w:rPr>
+          <w:rFonts w:ascii="Times New Roman" w:hAnsi="Times New Roman" w:cs="Times New Roman"/>
+          <w:sz w:val="24"/>
+          <w:szCs w:val="24"/>
+          <w:lang w:val="es-419"/>
+        </w:rPr>
+        <w:t xml:space="preserve">si no que por el contrario el usuario escriba. manualmente cada una de las ubicaciones que desee usar en el programa.    </w:t>
       </w:r>
     </w:p>
     <w:p>
@@ -4037,6 +5756,24 @@
         </w:rPr>
         <w:t xml:space="preserve">} Realizar toda la interfaz gráfica del programa mediante el uso de las librerías gráficas de </w:t>
       </w:r>
+      <w:r>
+        <w:rPr>
+          <w:rFonts w:ascii="Times New Roman" w:hAnsi="Times New Roman" w:cs="Times New Roman"/>
+          <w:sz w:val="24"/>
+          <w:szCs w:val="24"/>
+          <w:lang w:val="es-419"/>
+        </w:rPr>
+        <w:t>W</w:t>
+      </w:r>
+      <w:r>
+        <w:rPr>
+          <w:rFonts w:ascii="Times New Roman" w:hAnsi="Times New Roman" w:cs="Times New Roman"/>
+          <w:sz w:val="24"/>
+          <w:szCs w:val="24"/>
+          <w:lang w:val="es-419"/>
+        </w:rPr>
+        <w:t xml:space="preserve">indows </w:t>
+      </w:r>
       <w:proofErr w:type="spellStart"/>
       <w:r>
         <w:rPr>
@@ -4045,27 +5782,16 @@
           <w:szCs w:val="24"/>
           <w:lang w:val="es-419"/>
         </w:rPr>
-        <w:t>windows</w:t>
-      </w:r>
-      <w:proofErr w:type="spellEnd"/>
-      <w:r>
-        <w:rPr>
-          <w:rFonts w:ascii="Times New Roman" w:hAnsi="Times New Roman" w:cs="Times New Roman"/>
-          <w:sz w:val="24"/>
-          <w:szCs w:val="24"/>
-          <w:lang w:val="es-419"/>
-        </w:rPr>
-        <w:t xml:space="preserve"> </w:t>
-      </w:r>
-      <w:proofErr w:type="spellStart"/>
-      <w:r>
-        <w:rPr>
-          <w:rFonts w:ascii="Times New Roman" w:hAnsi="Times New Roman" w:cs="Times New Roman"/>
-          <w:sz w:val="24"/>
-          <w:szCs w:val="24"/>
-          <w:lang w:val="es-419"/>
-        </w:rPr>
-        <w:t>forms</w:t>
+        <w:t>F</w:t>
+      </w:r>
+      <w:r>
+        <w:rPr>
+          <w:rFonts w:ascii="Times New Roman" w:hAnsi="Times New Roman" w:cs="Times New Roman"/>
+          <w:sz w:val="24"/>
+          <w:szCs w:val="24"/>
+          <w:lang w:val="es-419"/>
+        </w:rPr>
+        <w:t>orms</w:t>
       </w:r>
       <w:proofErr w:type="spellEnd"/>
       <w:r>
@@ -4115,50 +5841,6 @@
         </w:rPr>
         <w:t xml:space="preserve">} No hacer ninguna interfaz gráfica y solamente usar la consola de comandos.   </w:t>
       </w:r>
-    </w:p>
-    <w:p>
-      <w:pPr>
-        <w:spacing w:line="480" w:lineRule="auto"/>
-        <w:rPr>
-          <w:rFonts w:ascii="Times New Roman" w:hAnsi="Times New Roman" w:cs="Times New Roman"/>
-          <w:sz w:val="24"/>
-          <w:szCs w:val="24"/>
-          <w:lang w:val="es-419"/>
-        </w:rPr>
-      </w:pPr>
-    </w:p>
-    <w:p>
-      <w:pPr>
-        <w:spacing w:line="480" w:lineRule="auto"/>
-        <w:rPr>
-          <w:rFonts w:ascii="Times New Roman" w:hAnsi="Times New Roman" w:cs="Times New Roman"/>
-          <w:sz w:val="24"/>
-          <w:szCs w:val="24"/>
-          <w:lang w:val="es-419"/>
-        </w:rPr>
-      </w:pPr>
-    </w:p>
-    <w:p>
-      <w:pPr>
-        <w:spacing w:line="480" w:lineRule="auto"/>
-        <w:rPr>
-          <w:rFonts w:ascii="Times New Roman" w:hAnsi="Times New Roman" w:cs="Times New Roman"/>
-          <w:sz w:val="24"/>
-          <w:szCs w:val="24"/>
-          <w:lang w:val="es-419"/>
-        </w:rPr>
-      </w:pPr>
-    </w:p>
-    <w:p>
-      <w:pPr>
-        <w:spacing w:line="480" w:lineRule="auto"/>
-        <w:rPr>
-          <w:rFonts w:ascii="Times New Roman" w:hAnsi="Times New Roman" w:cs="Times New Roman"/>
-          <w:sz w:val="24"/>
-          <w:szCs w:val="24"/>
-          <w:lang w:val="es-419"/>
-        </w:rPr>
-      </w:pPr>
     </w:p>
     <w:sdt>
       <w:sdtPr>
@@ -4432,7 +6114,6 @@
                   <w:noProof/>
                   <w:lang w:val="es-ES"/>
                 </w:rPr>
-                <w:lastRenderedPageBreak/>
                 <w:t xml:space="preserve">R S Finkelhor, K. E. (Agosto de 1986). </w:t>
               </w:r>
               <w:r>
@@ -5489,6 +7170,28 @@
     <w:unhideWhenUsed/>
     <w:rsid w:val="00CB26CC"/>
   </w:style>
+  <w:style w:type="table" w:styleId="Tablaconcuadrcula">
+    <w:name w:val="Table Grid"/>
+    <w:basedOn w:val="Tablanormal"/>
+    <w:uiPriority w:val="39"/>
+    <w:rsid w:val="00B46719"/>
+    <w:pPr>
+      <w:spacing w:after="0" w:line="240" w:lineRule="auto"/>
+    </w:pPr>
+    <w:rPr>
+      <w:lang w:val="es-CO"/>
+    </w:rPr>
+    <w:tblPr>
+      <w:tblBorders>
+        <w:top w:val="single" w:sz="4" w:space="0" w:color="auto"/>
+        <w:left w:val="single" w:sz="4" w:space="0" w:color="auto"/>
+        <w:bottom w:val="single" w:sz="4" w:space="0" w:color="auto"/>
+        <w:right w:val="single" w:sz="4" w:space="0" w:color="auto"/>
+        <w:insideH w:val="single" w:sz="4" w:space="0" w:color="auto"/>
+        <w:insideV w:val="single" w:sz="4" w:space="0" w:color="auto"/>
+      </w:tblBorders>
+    </w:tblPr>
+  </w:style>
 </w:styles>
 </file>
 

</xml_diff>

<commit_message>
No functional requeriments added
</commit_message>
<xml_diff>
--- a/HeartDiseaseInvestigation/Docs/Documentacion Parcial Proyecto Final.docx
+++ b/HeartDiseaseInvestigation/Docs/Documentacion Parcial Proyecto Final.docx
@@ -1193,7 +1193,7 @@
         <w:pStyle w:val="Prrafodelista"/>
         <w:numPr>
           <w:ilvl w:val="0"/>
-          <w:numId w:val="4"/>
+          <w:numId w:val="6"/>
         </w:numPr>
         <w:spacing w:line="480" w:lineRule="auto"/>
         <w:rPr>
@@ -1212,7 +1212,7 @@
           <w:szCs w:val="24"/>
           <w:lang w:val="es-419"/>
         </w:rPr>
-        <w:t>El hospital requiere visualizar los registros médicos de los pacientes y filtrarlos según un campo específico.</w:t>
+        <w:t>El hospital necesita que la información de los pacientes sea mostrada en pantalla.</w:t>
       </w:r>
     </w:p>
     <w:p>
@@ -1220,7 +1220,7 @@
         <w:pStyle w:val="Prrafodelista"/>
         <w:numPr>
           <w:ilvl w:val="0"/>
-          <w:numId w:val="4"/>
+          <w:numId w:val="6"/>
         </w:numPr>
         <w:spacing w:line="480" w:lineRule="auto"/>
         <w:rPr>
@@ -1239,7 +1239,7 @@
           <w:szCs w:val="24"/>
           <w:lang w:val="es-419"/>
         </w:rPr>
-        <w:t>El hospital necesita filtrar los registros de sus pacientes por cada uno de los campos que estos tienen.</w:t>
+        <w:t>El hospital necesita que sea posible filtrar dicha información por los diferentes campos que la componen</w:t>
       </w:r>
     </w:p>
     <w:p>
@@ -1247,7 +1247,7 @@
         <w:pStyle w:val="Prrafodelista"/>
         <w:numPr>
           <w:ilvl w:val="0"/>
-          <w:numId w:val="4"/>
+          <w:numId w:val="6"/>
         </w:numPr>
         <w:spacing w:line="480" w:lineRule="auto"/>
         <w:rPr>
@@ -1266,11 +1266,16 @@
           <w:szCs w:val="24"/>
           <w:lang w:val="es-419"/>
         </w:rPr>
-        <w:t xml:space="preserve">El hospital necesita clasificar </w:t>
+        <w:t>El hospital necesita mostrar gráficos a partir de la información de los pacientes</w:t>
       </w:r>
     </w:p>
     <w:p>
       <w:pPr>
+        <w:pStyle w:val="Prrafodelista"/>
+        <w:numPr>
+          <w:ilvl w:val="0"/>
+          <w:numId w:val="6"/>
+        </w:numPr>
         <w:spacing w:line="480" w:lineRule="auto"/>
         <w:rPr>
           <w:rFonts w:ascii="Times New Roman" w:hAnsi="Times New Roman" w:cs="Times New Roman"/>
@@ -1284,15 +1289,43 @@
       <w:r>
         <w:rPr>
           <w:rFonts w:ascii="Times New Roman" w:hAnsi="Times New Roman" w:cs="Times New Roman"/>
+          <w:sz w:val="24"/>
+          <w:szCs w:val="24"/>
+          <w:lang w:val="es-419"/>
+        </w:rPr>
+        <w:t>El hospital necesita clasificar a los nuevos pacientes entre los que tiene problemas de corazón y los que no.</w:t>
+      </w:r>
+    </w:p>
+    <w:p>
+      <w:pPr>
+        <w:pStyle w:val="Prrafodelista"/>
+        <w:numPr>
+          <w:ilvl w:val="0"/>
+          <w:numId w:val="6"/>
+        </w:numPr>
+        <w:spacing w:line="480" w:lineRule="auto"/>
+        <w:rPr>
+          <w:rFonts w:ascii="Times New Roman" w:hAnsi="Times New Roman" w:cs="Times New Roman"/>
           <w:b/>
           <w:bCs/>
           <w:sz w:val="24"/>
           <w:szCs w:val="24"/>
           <w:lang w:val="es-419"/>
         </w:rPr>
-        <w:t>Definición del problema</w:t>
-      </w:r>
-      <w:r>
+      </w:pPr>
+      <w:r>
+        <w:rPr>
+          <w:rFonts w:ascii="Times New Roman" w:hAnsi="Times New Roman" w:cs="Times New Roman"/>
+          <w:sz w:val="24"/>
+          <w:szCs w:val="24"/>
+          <w:lang w:val="es-419"/>
+        </w:rPr>
+        <w:t>El hospital necesita almacenar la información de los nuevos pacientes y su clasificación.</w:t>
+      </w:r>
+    </w:p>
+    <w:p>
+      <w:pPr>
+        <w:spacing w:line="480" w:lineRule="auto"/>
         <w:rPr>
           <w:rFonts w:ascii="Times New Roman" w:hAnsi="Times New Roman" w:cs="Times New Roman"/>
           <w:b/>
@@ -1301,6 +1334,27 @@
           <w:szCs w:val="24"/>
           <w:lang w:val="es-419"/>
         </w:rPr>
+      </w:pPr>
+      <w:r>
+        <w:rPr>
+          <w:rFonts w:ascii="Times New Roman" w:hAnsi="Times New Roman" w:cs="Times New Roman"/>
+          <w:b/>
+          <w:bCs/>
+          <w:sz w:val="24"/>
+          <w:szCs w:val="24"/>
+          <w:lang w:val="es-419"/>
+        </w:rPr>
+        <w:t>Definición del problema</w:t>
+      </w:r>
+      <w:r>
+        <w:rPr>
+          <w:rFonts w:ascii="Times New Roman" w:hAnsi="Times New Roman" w:cs="Times New Roman"/>
+          <w:b/>
+          <w:bCs/>
+          <w:sz w:val="24"/>
+          <w:szCs w:val="24"/>
+          <w:lang w:val="es-419"/>
+        </w:rPr>
         <w:t>:</w:t>
       </w:r>
     </w:p>
@@ -1408,7 +1462,17 @@
           <w:szCs w:val="24"/>
           <w:lang w:val="es-419"/>
         </w:rPr>
-        <w:t xml:space="preserve"> mediante tablas y gráficos de manera intuitiva la información</w:t>
+        <w:t xml:space="preserve"> mediante tablas y gráficos de </w:t>
+      </w:r>
+      <w:r>
+        <w:rPr>
+          <w:rFonts w:ascii="Times New Roman" w:hAnsi="Times New Roman" w:cs="Times New Roman"/>
+          <w:sz w:val="24"/>
+          <w:szCs w:val="24"/>
+          <w:lang w:val="es-419"/>
+        </w:rPr>
+        <w:lastRenderedPageBreak/>
+        <w:t>manera intuitiva la información</w:t>
       </w:r>
       <w:r>
         <w:rPr>
@@ -1541,7 +1605,6 @@
           <w:szCs w:val="24"/>
           <w:lang w:val="es-419"/>
         </w:rPr>
-        <w:lastRenderedPageBreak/>
         <w:tab/>
       </w:r>
       <w:r>
@@ -2116,7 +2179,17 @@
           <w:szCs w:val="24"/>
           <w:lang w:val="es-419"/>
         </w:rPr>
-        <w:t xml:space="preserve"> es conjunto de datos que se forman (Valga la redundancia) en forma de árbol dependiendo a una función que el programador asigna, este conjunto de datos tiene muchas utilidades, sus dos principales son poder determinar si </w:t>
+        <w:t xml:space="preserve"> es conjunto de datos que se forman (Valga la redundancia) en forma de árbol dependiendo a una función que el programador </w:t>
+      </w:r>
+      <w:r>
+        <w:rPr>
+          <w:rFonts w:ascii="Times New Roman" w:hAnsi="Times New Roman" w:cs="Times New Roman"/>
+          <w:sz w:val="24"/>
+          <w:szCs w:val="24"/>
+          <w:lang w:val="es-419"/>
+        </w:rPr>
+        <w:lastRenderedPageBreak/>
+        <w:t xml:space="preserve">asigna, este conjunto de datos tiene muchas utilidades, sus dos principales son poder determinar si </w:t>
       </w:r>
       <w:r>
         <w:rPr>
@@ -2278,17 +2351,7 @@
           <w:szCs w:val="24"/>
           <w:lang w:val="es-419"/>
         </w:rPr>
-        <w:t xml:space="preserve"> los que el </w:t>
-      </w:r>
-      <w:r>
-        <w:rPr>
-          <w:rFonts w:ascii="Times New Roman" w:hAnsi="Times New Roman" w:cs="Times New Roman"/>
-          <w:sz w:val="24"/>
-          <w:szCs w:val="24"/>
-          <w:lang w:val="es-419"/>
-        </w:rPr>
-        <w:lastRenderedPageBreak/>
-        <w:t xml:space="preserve">árbol no sea muy grande puede permitir visualizar de manera intuitiva cómo está funcionando la clasificación </w:t>
+        <w:t xml:space="preserve"> los que el árbol no sea muy grande puede permitir visualizar de manera intuitiva cómo está funcionando la clasificación </w:t>
       </w:r>
       <w:r>
         <w:rPr>
@@ -2787,7 +2850,17 @@
           <w:szCs w:val="24"/>
           <w:lang w:val="es-419"/>
         </w:rPr>
-        <w:t xml:space="preserve"> e inteligencia artificial fue posible la impresión 3D del primer cráneo completo en Titania que le fue implantado a una persona de 60 años de edad exitosamente </w:t>
+        <w:t xml:space="preserve"> e inteligencia artificial fue posible la </w:t>
+      </w:r>
+      <w:r>
+        <w:rPr>
+          <w:rFonts w:ascii="Times New Roman" w:hAnsi="Times New Roman" w:cs="Times New Roman"/>
+          <w:sz w:val="24"/>
+          <w:szCs w:val="24"/>
+          <w:lang w:val="es-419"/>
+        </w:rPr>
+        <w:lastRenderedPageBreak/>
+        <w:t xml:space="preserve">impresión 3D del primer cráneo completo en Titania que le fue implantado a una persona de 60 años de edad exitosamente </w:t>
       </w:r>
       <w:sdt>
         <w:sdtPr>
@@ -2862,10 +2935,7 @@
           <w:lang w:val="es-419"/>
         </w:rPr>
       </w:pPr>
-    </w:p>
-    <w:p>
-      <w:pPr>
-        <w:spacing w:line="480" w:lineRule="auto"/>
+      <w:r>
         <w:rPr>
           <w:rFonts w:ascii="Times New Roman" w:eastAsia="Times New Roman" w:hAnsi="Times New Roman" w:cs="Times New Roman"/>
           <w:b/>
@@ -2873,28 +2943,6 @@
           <w:szCs w:val="24"/>
           <w:lang w:val="es-419"/>
         </w:rPr>
-      </w:pPr>
-    </w:p>
-    <w:p>
-      <w:pPr>
-        <w:spacing w:line="480" w:lineRule="auto"/>
-        <w:rPr>
-          <w:rFonts w:ascii="Times New Roman" w:eastAsia="Times New Roman" w:hAnsi="Times New Roman" w:cs="Times New Roman"/>
-          <w:b/>
-          <w:sz w:val="24"/>
-          <w:szCs w:val="24"/>
-          <w:lang w:val="es-419"/>
-        </w:rPr>
-      </w:pPr>
-      <w:r>
-        <w:rPr>
-          <w:rFonts w:ascii="Times New Roman" w:eastAsia="Times New Roman" w:hAnsi="Times New Roman" w:cs="Times New Roman"/>
-          <w:b/>
-          <w:sz w:val="24"/>
-          <w:szCs w:val="24"/>
-          <w:lang w:val="es-419"/>
-        </w:rPr>
-        <w:lastRenderedPageBreak/>
         <w:t>Especificación de requerimientos funcionales</w:t>
       </w:r>
     </w:p>
@@ -4120,6 +4168,7 @@
                 <w:sz w:val="24"/>
                 <w:szCs w:val="24"/>
               </w:rPr>
+              <w:lastRenderedPageBreak/>
               <w:t>Salida</w:t>
             </w:r>
           </w:p>
@@ -4206,7 +4255,6 @@
                 <w:sz w:val="24"/>
                 <w:szCs w:val="24"/>
               </w:rPr>
-              <w:lastRenderedPageBreak/>
               <w:t xml:space="preserve">RF </w:t>
             </w:r>
             <w:r>
@@ -4436,16 +4484,15 @@
     </w:p>
     <w:p>
       <w:pPr>
-        <w:spacing w:line="480" w:lineRule="auto"/>
         <w:rPr>
           <w:rFonts w:ascii="Times New Roman" w:hAnsi="Times New Roman" w:cs="Times New Roman"/>
           <w:b/>
           <w:bCs/>
           <w:sz w:val="24"/>
           <w:szCs w:val="24"/>
-          <w:lang w:val="es-419"/>
-        </w:rPr>
-      </w:pPr>
+        </w:rPr>
+      </w:pPr>
+      <w:proofErr w:type="spellStart"/>
       <w:r>
         <w:rPr>
           <w:rFonts w:ascii="Times New Roman" w:hAnsi="Times New Roman" w:cs="Times New Roman"/>
@@ -4453,87 +4500,442 @@
           <w:bCs/>
           <w:sz w:val="24"/>
           <w:szCs w:val="24"/>
-          <w:lang w:val="es-419"/>
-        </w:rPr>
-        <w:t xml:space="preserve">Búsqueda de soluciones creativas </w:t>
-      </w:r>
+        </w:rPr>
+        <w:t>Requerimientos</w:t>
+      </w:r>
+      <w:proofErr w:type="spellEnd"/>
+      <w:r>
+        <w:rPr>
+          <w:rFonts w:ascii="Times New Roman" w:hAnsi="Times New Roman" w:cs="Times New Roman"/>
+          <w:b/>
+          <w:bCs/>
+          <w:sz w:val="24"/>
+          <w:szCs w:val="24"/>
+        </w:rPr>
+        <w:t xml:space="preserve"> no </w:t>
+      </w:r>
+      <w:proofErr w:type="spellStart"/>
+      <w:r>
+        <w:rPr>
+          <w:rFonts w:ascii="Times New Roman" w:hAnsi="Times New Roman" w:cs="Times New Roman"/>
+          <w:b/>
+          <w:bCs/>
+          <w:sz w:val="24"/>
+          <w:szCs w:val="24"/>
+        </w:rPr>
+        <w:t>funcionales</w:t>
+      </w:r>
+      <w:proofErr w:type="spellEnd"/>
+    </w:p>
+    <w:tbl>
+      <w:tblPr>
+        <w:tblStyle w:val="Tablaconcuadrcula"/>
+        <w:tblW w:w="0" w:type="auto"/>
+        <w:tblLook w:val="04A0" w:firstRow="1" w:lastRow="0" w:firstColumn="1" w:lastColumn="0" w:noHBand="0" w:noVBand="1"/>
+      </w:tblPr>
+      <w:tblGrid>
+        <w:gridCol w:w="1413"/>
+        <w:gridCol w:w="7415"/>
+      </w:tblGrid>
+      <w:tr>
+        <w:tc>
+          <w:tcPr>
+            <w:tcW w:w="1413" w:type="dxa"/>
+            <w:shd w:val="clear" w:color="auto" w:fill="FBE4D5" w:themeFill="accent2" w:themeFillTint="33"/>
+          </w:tcPr>
+          <w:p>
+            <w:pPr>
+              <w:rPr>
+                <w:rFonts w:ascii="Times New Roman" w:hAnsi="Times New Roman" w:cs="Times New Roman"/>
+                <w:b/>
+                <w:bCs/>
+                <w:sz w:val="24"/>
+                <w:szCs w:val="24"/>
+              </w:rPr>
+            </w:pPr>
+            <w:r>
+              <w:rPr>
+                <w:rFonts w:ascii="Times New Roman" w:hAnsi="Times New Roman" w:cs="Times New Roman"/>
+                <w:b/>
+                <w:bCs/>
+                <w:sz w:val="24"/>
+                <w:szCs w:val="24"/>
+              </w:rPr>
+              <w:t>R</w:t>
+            </w:r>
+            <w:r>
+              <w:rPr>
+                <w:rFonts w:ascii="Times New Roman" w:hAnsi="Times New Roman" w:cs="Times New Roman"/>
+                <w:b/>
+                <w:bCs/>
+                <w:sz w:val="24"/>
+                <w:szCs w:val="24"/>
+              </w:rPr>
+              <w:t>N</w:t>
+            </w:r>
+            <w:r>
+              <w:rPr>
+                <w:rFonts w:ascii="Times New Roman" w:hAnsi="Times New Roman" w:cs="Times New Roman"/>
+                <w:b/>
+                <w:bCs/>
+                <w:sz w:val="24"/>
+                <w:szCs w:val="24"/>
+              </w:rPr>
+              <w:t>F 1</w:t>
+            </w:r>
+          </w:p>
+        </w:tc>
+        <w:tc>
+          <w:tcPr>
+            <w:tcW w:w="7415" w:type="dxa"/>
+            <w:shd w:val="clear" w:color="auto" w:fill="FBE4D5" w:themeFill="accent2" w:themeFillTint="33"/>
+          </w:tcPr>
+          <w:p>
+            <w:pPr>
+              <w:rPr>
+                <w:rFonts w:ascii="Times New Roman" w:hAnsi="Times New Roman" w:cs="Times New Roman"/>
+                <w:sz w:val="24"/>
+                <w:szCs w:val="24"/>
+              </w:rPr>
+            </w:pPr>
+            <w:r>
+              <w:rPr>
+                <w:rFonts w:ascii="Times New Roman" w:hAnsi="Times New Roman" w:cs="Times New Roman"/>
+                <w:sz w:val="24"/>
+                <w:szCs w:val="24"/>
+              </w:rPr>
+              <w:t xml:space="preserve">Usar técnicas de Machine </w:t>
+            </w:r>
+            <w:proofErr w:type="spellStart"/>
+            <w:r>
+              <w:rPr>
+                <w:rFonts w:ascii="Times New Roman" w:hAnsi="Times New Roman" w:cs="Times New Roman"/>
+                <w:sz w:val="24"/>
+                <w:szCs w:val="24"/>
+              </w:rPr>
+              <w:t>Learning</w:t>
+            </w:r>
+            <w:proofErr w:type="spellEnd"/>
+          </w:p>
+        </w:tc>
+      </w:tr>
+      <w:tr>
+        <w:tc>
+          <w:tcPr>
+            <w:tcW w:w="1413" w:type="dxa"/>
+          </w:tcPr>
+          <w:p>
+            <w:pPr>
+              <w:rPr>
+                <w:rFonts w:ascii="Times New Roman" w:hAnsi="Times New Roman" w:cs="Times New Roman"/>
+                <w:b/>
+                <w:bCs/>
+                <w:sz w:val="24"/>
+                <w:szCs w:val="24"/>
+              </w:rPr>
+            </w:pPr>
+            <w:r>
+              <w:rPr>
+                <w:rFonts w:ascii="Times New Roman" w:hAnsi="Times New Roman" w:cs="Times New Roman"/>
+                <w:b/>
+                <w:bCs/>
+                <w:sz w:val="24"/>
+                <w:szCs w:val="24"/>
+              </w:rPr>
+              <w:t>Resumen</w:t>
+            </w:r>
+          </w:p>
+        </w:tc>
+        <w:tc>
+          <w:tcPr>
+            <w:tcW w:w="7415" w:type="dxa"/>
+          </w:tcPr>
+          <w:p>
+            <w:pPr>
+              <w:rPr>
+                <w:rFonts w:ascii="Times New Roman" w:hAnsi="Times New Roman" w:cs="Times New Roman"/>
+                <w:sz w:val="24"/>
+                <w:szCs w:val="24"/>
+              </w:rPr>
+            </w:pPr>
+            <w:r>
+              <w:rPr>
+                <w:rFonts w:ascii="Times New Roman" w:hAnsi="Times New Roman" w:cs="Times New Roman"/>
+                <w:sz w:val="24"/>
+                <w:szCs w:val="24"/>
+              </w:rPr>
+              <w:t xml:space="preserve">El programa debe hacer uso de técnicas de Machine </w:t>
+            </w:r>
+            <w:proofErr w:type="spellStart"/>
+            <w:r>
+              <w:rPr>
+                <w:rFonts w:ascii="Times New Roman" w:hAnsi="Times New Roman" w:cs="Times New Roman"/>
+                <w:sz w:val="24"/>
+                <w:szCs w:val="24"/>
+              </w:rPr>
+              <w:t>Learning</w:t>
+            </w:r>
+            <w:proofErr w:type="spellEnd"/>
+            <w:r>
+              <w:rPr>
+                <w:rFonts w:ascii="Times New Roman" w:hAnsi="Times New Roman" w:cs="Times New Roman"/>
+                <w:sz w:val="24"/>
+                <w:szCs w:val="24"/>
+              </w:rPr>
+              <w:t xml:space="preserve"> para la clasificación </w:t>
+            </w:r>
+            <w:proofErr w:type="spellStart"/>
+            <w:proofErr w:type="gramStart"/>
+            <w:r>
+              <w:rPr>
+                <w:rFonts w:ascii="Times New Roman" w:hAnsi="Times New Roman" w:cs="Times New Roman"/>
+                <w:sz w:val="24"/>
+                <w:szCs w:val="24"/>
+              </w:rPr>
+              <w:t>del</w:t>
+            </w:r>
+            <w:proofErr w:type="spellEnd"/>
+            <w:r>
+              <w:rPr>
+                <w:rFonts w:ascii="Times New Roman" w:hAnsi="Times New Roman" w:cs="Times New Roman"/>
+                <w:sz w:val="24"/>
+                <w:szCs w:val="24"/>
+              </w:rPr>
+              <w:t xml:space="preserve"> los pacientes</w:t>
+            </w:r>
+            <w:proofErr w:type="gramEnd"/>
+            <w:r>
+              <w:rPr>
+                <w:rFonts w:ascii="Times New Roman" w:hAnsi="Times New Roman" w:cs="Times New Roman"/>
+                <w:sz w:val="24"/>
+                <w:szCs w:val="24"/>
+              </w:rPr>
+              <w:t>.</w:t>
+            </w:r>
+          </w:p>
+        </w:tc>
+      </w:tr>
+    </w:tbl>
+    <w:p>
+      <w:pPr>
+        <w:rPr>
+          <w:rFonts w:ascii="Times New Roman" w:hAnsi="Times New Roman" w:cs="Times New Roman"/>
+          <w:b/>
+          <w:bCs/>
+          <w:sz w:val="24"/>
+          <w:szCs w:val="24"/>
+          <w:lang w:val="es-419"/>
+        </w:rPr>
+      </w:pPr>
+    </w:p>
+    <w:tbl>
+      <w:tblPr>
+        <w:tblStyle w:val="Tablaconcuadrcula"/>
+        <w:tblW w:w="0" w:type="auto"/>
+        <w:tblLook w:val="04A0" w:firstRow="1" w:lastRow="0" w:firstColumn="1" w:lastColumn="0" w:noHBand="0" w:noVBand="1"/>
+      </w:tblPr>
+      <w:tblGrid>
+        <w:gridCol w:w="1413"/>
+        <w:gridCol w:w="7415"/>
+      </w:tblGrid>
+      <w:tr>
+        <w:tc>
+          <w:tcPr>
+            <w:tcW w:w="1413" w:type="dxa"/>
+            <w:shd w:val="clear" w:color="auto" w:fill="FBE4D5" w:themeFill="accent2" w:themeFillTint="33"/>
+          </w:tcPr>
+          <w:p>
+            <w:pPr>
+              <w:rPr>
+                <w:rFonts w:ascii="Times New Roman" w:hAnsi="Times New Roman" w:cs="Times New Roman"/>
+                <w:b/>
+                <w:bCs/>
+                <w:sz w:val="24"/>
+                <w:szCs w:val="24"/>
+              </w:rPr>
+            </w:pPr>
+            <w:r>
+              <w:rPr>
+                <w:rFonts w:ascii="Times New Roman" w:hAnsi="Times New Roman" w:cs="Times New Roman"/>
+                <w:b/>
+                <w:bCs/>
+                <w:sz w:val="24"/>
+                <w:szCs w:val="24"/>
+              </w:rPr>
+              <w:t>R</w:t>
+            </w:r>
+            <w:r>
+              <w:rPr>
+                <w:rFonts w:ascii="Times New Roman" w:hAnsi="Times New Roman" w:cs="Times New Roman"/>
+                <w:b/>
+                <w:bCs/>
+                <w:sz w:val="24"/>
+                <w:szCs w:val="24"/>
+              </w:rPr>
+              <w:t>N</w:t>
+            </w:r>
+            <w:r>
+              <w:rPr>
+                <w:rFonts w:ascii="Times New Roman" w:hAnsi="Times New Roman" w:cs="Times New Roman"/>
+                <w:b/>
+                <w:bCs/>
+                <w:sz w:val="24"/>
+                <w:szCs w:val="24"/>
+              </w:rPr>
+              <w:t xml:space="preserve">F </w:t>
+            </w:r>
+            <w:r>
+              <w:rPr>
+                <w:rFonts w:ascii="Times New Roman" w:hAnsi="Times New Roman" w:cs="Times New Roman"/>
+                <w:b/>
+                <w:bCs/>
+                <w:sz w:val="24"/>
+                <w:szCs w:val="24"/>
+              </w:rPr>
+              <w:t>2</w:t>
+            </w:r>
+          </w:p>
+        </w:tc>
+        <w:tc>
+          <w:tcPr>
+            <w:tcW w:w="7415" w:type="dxa"/>
+            <w:shd w:val="clear" w:color="auto" w:fill="FBE4D5" w:themeFill="accent2" w:themeFillTint="33"/>
+          </w:tcPr>
+          <w:p>
+            <w:pPr>
+              <w:rPr>
+                <w:rFonts w:ascii="Times New Roman" w:hAnsi="Times New Roman" w:cs="Times New Roman"/>
+                <w:sz w:val="24"/>
+                <w:szCs w:val="24"/>
+              </w:rPr>
+            </w:pPr>
+            <w:r>
+              <w:rPr>
+                <w:rFonts w:ascii="Times New Roman" w:hAnsi="Times New Roman" w:cs="Times New Roman"/>
+                <w:sz w:val="24"/>
+                <w:szCs w:val="24"/>
+              </w:rPr>
+              <w:t>Usar dos implementaciones de árboles de decisión</w:t>
+            </w:r>
+          </w:p>
+        </w:tc>
+      </w:tr>
+      <w:tr>
+        <w:tc>
+          <w:tcPr>
+            <w:tcW w:w="1413" w:type="dxa"/>
+          </w:tcPr>
+          <w:p>
+            <w:pPr>
+              <w:rPr>
+                <w:rFonts w:ascii="Times New Roman" w:hAnsi="Times New Roman" w:cs="Times New Roman"/>
+                <w:b/>
+                <w:bCs/>
+                <w:sz w:val="24"/>
+                <w:szCs w:val="24"/>
+              </w:rPr>
+            </w:pPr>
+            <w:r>
+              <w:rPr>
+                <w:rFonts w:ascii="Times New Roman" w:hAnsi="Times New Roman" w:cs="Times New Roman"/>
+                <w:b/>
+                <w:bCs/>
+                <w:sz w:val="24"/>
+                <w:szCs w:val="24"/>
+              </w:rPr>
+              <w:t>Resumen</w:t>
+            </w:r>
+          </w:p>
+        </w:tc>
+        <w:tc>
+          <w:tcPr>
+            <w:tcW w:w="7415" w:type="dxa"/>
+          </w:tcPr>
+          <w:p>
+            <w:pPr>
+              <w:rPr>
+                <w:rFonts w:ascii="Times New Roman" w:hAnsi="Times New Roman" w:cs="Times New Roman"/>
+                <w:sz w:val="24"/>
+                <w:szCs w:val="24"/>
+              </w:rPr>
+            </w:pPr>
+            <w:r>
+              <w:rPr>
+                <w:rFonts w:ascii="Times New Roman" w:hAnsi="Times New Roman" w:cs="Times New Roman"/>
+                <w:sz w:val="24"/>
+                <w:szCs w:val="24"/>
+              </w:rPr>
+              <w:t xml:space="preserve">El programa debe hacer uso de dos implementaciones de árboles de decisión: una propia del equipo desarrollador y otra utilizando librerías ya definidas para esta técnica de machine </w:t>
+            </w:r>
+            <w:proofErr w:type="spellStart"/>
+            <w:r>
+              <w:rPr>
+                <w:rFonts w:ascii="Times New Roman" w:hAnsi="Times New Roman" w:cs="Times New Roman"/>
+                <w:sz w:val="24"/>
+                <w:szCs w:val="24"/>
+              </w:rPr>
+              <w:t>learning</w:t>
+            </w:r>
+            <w:proofErr w:type="spellEnd"/>
+            <w:r>
+              <w:rPr>
+                <w:rFonts w:ascii="Times New Roman" w:hAnsi="Times New Roman" w:cs="Times New Roman"/>
+                <w:sz w:val="24"/>
+                <w:szCs w:val="24"/>
+              </w:rPr>
+              <w:t>.</w:t>
+            </w:r>
+          </w:p>
+        </w:tc>
+      </w:tr>
+    </w:tbl>
+    <w:p>
+      <w:pPr>
+        <w:rPr>
+          <w:rFonts w:ascii="Times New Roman" w:hAnsi="Times New Roman" w:cs="Times New Roman"/>
+          <w:b/>
+          <w:bCs/>
+          <w:sz w:val="24"/>
+          <w:szCs w:val="24"/>
+          <w:lang w:val="es-419"/>
+        </w:rPr>
+      </w:pPr>
     </w:p>
     <w:p>
       <w:pPr>
         <w:spacing w:line="480" w:lineRule="auto"/>
         <w:rPr>
           <w:rFonts w:ascii="Times New Roman" w:hAnsi="Times New Roman" w:cs="Times New Roman"/>
-          <w:sz w:val="24"/>
-          <w:szCs w:val="24"/>
-          <w:lang w:val="es-419"/>
-        </w:rPr>
-      </w:pPr>
-      <w:r>
-        <w:rPr>
-          <w:rFonts w:ascii="Times New Roman" w:hAnsi="Times New Roman" w:cs="Times New Roman"/>
-          <w:sz w:val="24"/>
-          <w:szCs w:val="24"/>
-          <w:lang w:val="es-419"/>
-        </w:rPr>
-        <w:t>●</w:t>
-      </w:r>
-      <w:r>
-        <w:rPr>
-          <w:rFonts w:ascii="Times New Roman" w:hAnsi="Times New Roman" w:cs="Times New Roman"/>
           <w:b/>
           <w:bCs/>
           <w:sz w:val="24"/>
           <w:szCs w:val="24"/>
           <w:lang w:val="es-419"/>
         </w:rPr>
-        <w:t>Ideas para la selección del lenguaje de programación</w:t>
-      </w:r>
-      <w:r>
-        <w:rPr>
-          <w:rFonts w:ascii="Times New Roman" w:hAnsi="Times New Roman" w:cs="Times New Roman"/>
-          <w:sz w:val="24"/>
-          <w:szCs w:val="24"/>
-          <w:lang w:val="es-419"/>
-        </w:rPr>
-        <w:t xml:space="preserve">  </w:t>
-      </w:r>
+      </w:pPr>
     </w:p>
     <w:p>
       <w:pPr>
         <w:spacing w:line="480" w:lineRule="auto"/>
         <w:rPr>
           <w:rFonts w:ascii="Times New Roman" w:hAnsi="Times New Roman" w:cs="Times New Roman"/>
-          <w:sz w:val="24"/>
-          <w:szCs w:val="24"/>
-          <w:lang w:val="es-419"/>
-        </w:rPr>
-      </w:pPr>
-      <w:r>
-        <w:rPr>
-          <w:rFonts w:ascii="Times New Roman" w:hAnsi="Times New Roman" w:cs="Times New Roman"/>
-          <w:sz w:val="24"/>
-          <w:szCs w:val="24"/>
-          <w:lang w:val="es-419"/>
-        </w:rPr>
-        <w:t>{</w:t>
-      </w:r>
-      <w:r>
-        <w:rPr>
-          <w:rFonts w:ascii="Times New Roman" w:hAnsi="Times New Roman" w:cs="Times New Roman"/>
-          <w:sz w:val="24"/>
-          <w:szCs w:val="24"/>
-          <w:lang w:val="es-419"/>
-        </w:rPr>
-        <w:t>Java</w:t>
-      </w:r>
-      <w:r>
-        <w:rPr>
-          <w:rFonts w:ascii="Times New Roman" w:hAnsi="Times New Roman" w:cs="Times New Roman"/>
-          <w:sz w:val="24"/>
-          <w:szCs w:val="24"/>
-          <w:lang w:val="es-419"/>
-        </w:rPr>
-        <w:t>} Crear la aplicación en el lenguaje de programación Java, un lenguaje muy popular usado en más de 3 billones de dispositivos en el mundo y usar alguna librería que permite visualizar un mapa en la aplicación.</w:t>
+          <w:b/>
+          <w:bCs/>
+          <w:sz w:val="24"/>
+          <w:szCs w:val="24"/>
+          <w:lang w:val="es-419"/>
+        </w:rPr>
+      </w:pPr>
+      <w:r>
+        <w:rPr>
+          <w:rFonts w:ascii="Times New Roman" w:hAnsi="Times New Roman" w:cs="Times New Roman"/>
+          <w:b/>
+          <w:bCs/>
+          <w:sz w:val="24"/>
+          <w:szCs w:val="24"/>
+          <w:lang w:val="es-419"/>
+        </w:rPr>
+        <w:t xml:space="preserve">Búsqueda de soluciones creativas </w:t>
       </w:r>
     </w:p>
     <w:p>
@@ -4553,25 +4955,27 @@
           <w:szCs w:val="24"/>
           <w:lang w:val="es-419"/>
         </w:rPr>
-        <w:t>{</w:t>
-      </w:r>
-      <w:r>
-        <w:rPr>
-          <w:rFonts w:ascii="Times New Roman" w:hAnsi="Times New Roman" w:cs="Times New Roman"/>
-          <w:sz w:val="24"/>
-          <w:szCs w:val="24"/>
-          <w:lang w:val="es-419"/>
-        </w:rPr>
-        <w:t>Bloques</w:t>
-      </w:r>
-      <w:r>
-        <w:rPr>
-          <w:rFonts w:ascii="Times New Roman" w:hAnsi="Times New Roman" w:cs="Times New Roman"/>
-          <w:sz w:val="24"/>
-          <w:szCs w:val="24"/>
-          <w:lang w:val="es-419"/>
-        </w:rPr>
-        <w:t>} Crear la aplicación en un lenguaje de programación por bloques como lo puede ser App inventor y Scratch.</w:t>
+        <w:t>●</w:t>
+      </w:r>
+      <w:r>
+        <w:rPr>
+          <w:rFonts w:ascii="Times New Roman" w:hAnsi="Times New Roman" w:cs="Times New Roman"/>
+          <w:b/>
+          <w:bCs/>
+          <w:sz w:val="24"/>
+          <w:szCs w:val="24"/>
+          <w:lang w:val="es-419"/>
+        </w:rPr>
+        <w:t>Ideas para la selección del lenguaje de programación</w:t>
+      </w:r>
+      <w:r>
+        <w:rPr>
+          <w:rFonts w:ascii="Times New Roman" w:hAnsi="Times New Roman" w:cs="Times New Roman"/>
+          <w:sz w:val="24"/>
+          <w:szCs w:val="24"/>
+          <w:lang w:val="es-419"/>
+        </w:rPr>
+        <w:t xml:space="preserve">  </w:t>
       </w:r>
     </w:p>
     <w:p>
@@ -4591,6 +4995,83 @@
           <w:szCs w:val="24"/>
           <w:lang w:val="es-419"/>
         </w:rPr>
+        <w:t>{</w:t>
+      </w:r>
+      <w:r>
+        <w:rPr>
+          <w:rFonts w:ascii="Times New Roman" w:hAnsi="Times New Roman" w:cs="Times New Roman"/>
+          <w:sz w:val="24"/>
+          <w:szCs w:val="24"/>
+          <w:lang w:val="es-419"/>
+        </w:rPr>
+        <w:t>Java</w:t>
+      </w:r>
+      <w:r>
+        <w:rPr>
+          <w:rFonts w:ascii="Times New Roman" w:hAnsi="Times New Roman" w:cs="Times New Roman"/>
+          <w:sz w:val="24"/>
+          <w:szCs w:val="24"/>
+          <w:lang w:val="es-419"/>
+        </w:rPr>
+        <w:t>} Crear la aplicación en el lenguaje de programación Java, un lenguaje muy popular usado en más de 3 billones de dispositivos en el mundo y usar alguna librería que permite visualizar un mapa en la aplicación.</w:t>
+      </w:r>
+    </w:p>
+    <w:p>
+      <w:pPr>
+        <w:spacing w:line="480" w:lineRule="auto"/>
+        <w:rPr>
+          <w:rFonts w:ascii="Times New Roman" w:hAnsi="Times New Roman" w:cs="Times New Roman"/>
+          <w:sz w:val="24"/>
+          <w:szCs w:val="24"/>
+          <w:lang w:val="es-419"/>
+        </w:rPr>
+      </w:pPr>
+      <w:r>
+        <w:rPr>
+          <w:rFonts w:ascii="Times New Roman" w:hAnsi="Times New Roman" w:cs="Times New Roman"/>
+          <w:sz w:val="24"/>
+          <w:szCs w:val="24"/>
+          <w:lang w:val="es-419"/>
+        </w:rPr>
+        <w:t>{</w:t>
+      </w:r>
+      <w:r>
+        <w:rPr>
+          <w:rFonts w:ascii="Times New Roman" w:hAnsi="Times New Roman" w:cs="Times New Roman"/>
+          <w:sz w:val="24"/>
+          <w:szCs w:val="24"/>
+          <w:lang w:val="es-419"/>
+        </w:rPr>
+        <w:t>Bloques</w:t>
+      </w:r>
+      <w:r>
+        <w:rPr>
+          <w:rFonts w:ascii="Times New Roman" w:hAnsi="Times New Roman" w:cs="Times New Roman"/>
+          <w:sz w:val="24"/>
+          <w:szCs w:val="24"/>
+          <w:lang w:val="es-419"/>
+        </w:rPr>
+        <w:t>} Crear la aplicación en un lenguaje de programación por bloques como lo puede ser App inventor y Scratch.</w:t>
+      </w:r>
+    </w:p>
+    <w:p>
+      <w:pPr>
+        <w:spacing w:line="480" w:lineRule="auto"/>
+        <w:rPr>
+          <w:rFonts w:ascii="Times New Roman" w:hAnsi="Times New Roman" w:cs="Times New Roman"/>
+          <w:sz w:val="24"/>
+          <w:szCs w:val="24"/>
+          <w:lang w:val="es-419"/>
+        </w:rPr>
+      </w:pPr>
+      <w:r>
+        <w:rPr>
+          <w:rFonts w:ascii="Times New Roman" w:hAnsi="Times New Roman" w:cs="Times New Roman"/>
+          <w:sz w:val="24"/>
+          <w:szCs w:val="24"/>
+          <w:lang w:val="es-419"/>
+        </w:rPr>
+        <w:lastRenderedPageBreak/>
         <w:t>{</w:t>
       </w:r>
       <w:r>
@@ -4845,7 +5326,6 @@
           <w:szCs w:val="24"/>
           <w:lang w:val="es-419"/>
         </w:rPr>
-        <w:lastRenderedPageBreak/>
         <w:t xml:space="preserve">{Clasificación Papel} Implementar la técnica de clasificación con un árbol de decisión a papel y lápiz y clasificar cada línea del </w:t>
       </w:r>
       <w:proofErr w:type="spellStart"/>
@@ -5190,6 +5670,7 @@
           <w:szCs w:val="24"/>
           <w:lang w:val="es-419"/>
         </w:rPr>
+        <w:lastRenderedPageBreak/>
         <w:t>●</w:t>
       </w:r>
       <w:r>
@@ -5606,7 +6087,6 @@
           <w:szCs w:val="24"/>
           <w:lang w:val="es-419"/>
         </w:rPr>
-        <w:lastRenderedPageBreak/>
         <w:t>{</w:t>
       </w:r>
       <w:r>
@@ -5978,6 +6458,7 @@
                   <w:noProof/>
                   <w:lang w:val="es-ES"/>
                 </w:rPr>
+                <w:lastRenderedPageBreak/>
                 <w:t xml:space="preserve">Henríquez, K. (30 de Septiembre de 2018). </w:t>
               </w:r>
               <w:r>
@@ -6223,6 +6704,231 @@
 <file path=word/numbering.xml><?xml version="1.0" encoding="utf-8"?>
 <w:numbering xmlns:wpc="http://schemas.microsoft.com/office/word/2010/wordprocessingCanvas" xmlns:cx="http://schemas.microsoft.com/office/drawing/2014/chartex" xmlns:cx1="http://schemas.microsoft.com/office/drawing/2015/9/8/chartex" xmlns:cx2="http://schemas.microsoft.com/office/drawing/2015/10/21/chartex" xmlns:cx3="http://schemas.microsoft.com/office/drawing/2016/5/9/chartex" xmlns:cx4="http://schemas.microsoft.com/office/drawing/2016/5/10/chartex" xmlns:cx5="http://schemas.microsoft.com/office/drawing/2016/5/11/chartex" xmlns:cx6="http://schemas.microsoft.com/office/drawing/2016/5/12/chartex" xmlns:cx7="http://schemas.microsoft.com/office/drawing/2016/5/13/chartex" xmlns:cx8="http://schemas.microsoft.com/office/drawing/2016/5/14/chartex" xmlns:mc="http://schemas.openxmlformats.org/markup-compatibility/2006" xmlns:aink="http://schemas.microsoft.com/office/drawing/2016/ink" xmlns:am3d="http://schemas.microsoft.com/office/drawing/2017/model3d" xmlns:o="urn:schemas-microsoft-com:office:office" xmlns:r="http://schemas.openxmlformats.org/officeDocument/2006/relationships" xmlns:m="http://schemas.openxmlformats.org/officeDocument/2006/math" xmlns:v="urn:schemas-microsoft-com:vml" xmlns:wp14="http://schemas.microsoft.com/office/word/2010/wordprocessingDrawing" xmlns:wp="http://schemas.openxmlformats.org/drawingml/2006/wordprocessingDrawing" xmlns:w10="urn:schemas-microsoft-com:office:word" xmlns:w="http://schemas.openxmlformats.org/wordprocessingml/2006/main" xmlns:w14="http://schemas.microsoft.com/office/word/2010/wordml" xmlns:w15="http://schemas.microsoft.com/office/word/2012/wordml" xmlns:w16cex="http://schemas.microsoft.com/office/word/2018/wordml/cex" xmlns:w16cid="http://schemas.microsoft.com/office/word/2016/wordml/cid" xmlns:w16="http://schemas.microsoft.com/office/word/2018/wordml" xmlns:w16se="http://schemas.microsoft.com/office/word/2015/wordml/symex" xmlns:wpg="http://schemas.microsoft.com/office/word/2010/wordprocessingGroup" xmlns:wpi="http://schemas.microsoft.com/office/word/2010/wordprocessingInk" xmlns:wne="http://schemas.microsoft.com/office/word/2006/wordml" xmlns:wps="http://schemas.microsoft.com/office/word/2010/wordprocessingShape" mc:Ignorable="w14 w15 w16se w16cid w16 w16cex wp14">
   <w:abstractNum w:abstractNumId="0" w15:restartNumberingAfterBreak="0">
+    <w:nsid w:val="388A52A2"/>
+    <w:multiLevelType w:val="hybridMultilevel"/>
+    <w:tmpl w:val="26E8FC54"/>
+    <w:lvl w:ilvl="0" w:tplc="D2548448">
+      <w:numFmt w:val="bullet"/>
+      <w:lvlText w:val="-"/>
+      <w:lvlJc w:val="left"/>
+      <w:pPr>
+        <w:ind w:left="720" w:hanging="360"/>
+      </w:pPr>
+      <w:rPr>
+        <w:rFonts w:ascii="Times New Roman" w:eastAsiaTheme="minorHAnsi" w:hAnsi="Times New Roman" w:cs="Times New Roman" w:hint="default"/>
+      </w:rPr>
+    </w:lvl>
+    <w:lvl w:ilvl="1" w:tplc="240A0003" w:tentative="1">
+      <w:start w:val="1"/>
+      <w:numFmt w:val="bullet"/>
+      <w:lvlText w:val="o"/>
+      <w:lvlJc w:val="left"/>
+      <w:pPr>
+        <w:ind w:left="1440" w:hanging="360"/>
+      </w:pPr>
+      <w:rPr>
+        <w:rFonts w:ascii="Courier New" w:hAnsi="Courier New" w:cs="Courier New" w:hint="default"/>
+      </w:rPr>
+    </w:lvl>
+    <w:lvl w:ilvl="2" w:tplc="240A0005" w:tentative="1">
+      <w:start w:val="1"/>
+      <w:numFmt w:val="bullet"/>
+      <w:lvlText w:val=""/>
+      <w:lvlJc w:val="left"/>
+      <w:pPr>
+        <w:ind w:left="2160" w:hanging="360"/>
+      </w:pPr>
+      <w:rPr>
+        <w:rFonts w:ascii="Wingdings" w:hAnsi="Wingdings" w:hint="default"/>
+      </w:rPr>
+    </w:lvl>
+    <w:lvl w:ilvl="3" w:tplc="240A0001" w:tentative="1">
+      <w:start w:val="1"/>
+      <w:numFmt w:val="bullet"/>
+      <w:lvlText w:val=""/>
+      <w:lvlJc w:val="left"/>
+      <w:pPr>
+        <w:ind w:left="2880" w:hanging="360"/>
+      </w:pPr>
+      <w:rPr>
+        <w:rFonts w:ascii="Symbol" w:hAnsi="Symbol" w:hint="default"/>
+      </w:rPr>
+    </w:lvl>
+    <w:lvl w:ilvl="4" w:tplc="240A0003" w:tentative="1">
+      <w:start w:val="1"/>
+      <w:numFmt w:val="bullet"/>
+      <w:lvlText w:val="o"/>
+      <w:lvlJc w:val="left"/>
+      <w:pPr>
+        <w:ind w:left="3600" w:hanging="360"/>
+      </w:pPr>
+      <w:rPr>
+        <w:rFonts w:ascii="Courier New" w:hAnsi="Courier New" w:cs="Courier New" w:hint="default"/>
+      </w:rPr>
+    </w:lvl>
+    <w:lvl w:ilvl="5" w:tplc="240A0005" w:tentative="1">
+      <w:start w:val="1"/>
+      <w:numFmt w:val="bullet"/>
+      <w:lvlText w:val=""/>
+      <w:lvlJc w:val="left"/>
+      <w:pPr>
+        <w:ind w:left="4320" w:hanging="360"/>
+      </w:pPr>
+      <w:rPr>
+        <w:rFonts w:ascii="Wingdings" w:hAnsi="Wingdings" w:hint="default"/>
+      </w:rPr>
+    </w:lvl>
+    <w:lvl w:ilvl="6" w:tplc="240A0001" w:tentative="1">
+      <w:start w:val="1"/>
+      <w:numFmt w:val="bullet"/>
+      <w:lvlText w:val=""/>
+      <w:lvlJc w:val="left"/>
+      <w:pPr>
+        <w:ind w:left="5040" w:hanging="360"/>
+      </w:pPr>
+      <w:rPr>
+        <w:rFonts w:ascii="Symbol" w:hAnsi="Symbol" w:hint="default"/>
+      </w:rPr>
+    </w:lvl>
+    <w:lvl w:ilvl="7" w:tplc="240A0003" w:tentative="1">
+      <w:start w:val="1"/>
+      <w:numFmt w:val="bullet"/>
+      <w:lvlText w:val="o"/>
+      <w:lvlJc w:val="left"/>
+      <w:pPr>
+        <w:ind w:left="5760" w:hanging="360"/>
+      </w:pPr>
+      <w:rPr>
+        <w:rFonts w:ascii="Courier New" w:hAnsi="Courier New" w:cs="Courier New" w:hint="default"/>
+      </w:rPr>
+    </w:lvl>
+    <w:lvl w:ilvl="8" w:tplc="240A0005" w:tentative="1">
+      <w:start w:val="1"/>
+      <w:numFmt w:val="bullet"/>
+      <w:lvlText w:val=""/>
+      <w:lvlJc w:val="left"/>
+      <w:pPr>
+        <w:ind w:left="6480" w:hanging="360"/>
+      </w:pPr>
+      <w:rPr>
+        <w:rFonts w:ascii="Wingdings" w:hAnsi="Wingdings" w:hint="default"/>
+      </w:rPr>
+    </w:lvl>
+  </w:abstractNum>
+  <w:abstractNum w:abstractNumId="1" w15:restartNumberingAfterBreak="0">
+    <w:nsid w:val="48010495"/>
+    <w:multiLevelType w:val="hybridMultilevel"/>
+    <w:tmpl w:val="CBC4C30E"/>
+    <w:lvl w:ilvl="0" w:tplc="04090001">
+      <w:start w:val="1"/>
+      <w:numFmt w:val="bullet"/>
+      <w:lvlText w:val=""/>
+      <w:lvlJc w:val="left"/>
+      <w:pPr>
+        <w:ind w:left="1080" w:hanging="360"/>
+      </w:pPr>
+      <w:rPr>
+        <w:rFonts w:ascii="Symbol" w:hAnsi="Symbol" w:hint="default"/>
+      </w:rPr>
+    </w:lvl>
+    <w:lvl w:ilvl="1" w:tplc="04090003" w:tentative="1">
+      <w:start w:val="1"/>
+      <w:numFmt w:val="bullet"/>
+      <w:lvlText w:val="o"/>
+      <w:lvlJc w:val="left"/>
+      <w:pPr>
+        <w:ind w:left="1800" w:hanging="360"/>
+      </w:pPr>
+      <w:rPr>
+        <w:rFonts w:ascii="Courier New" w:hAnsi="Courier New" w:cs="Courier New" w:hint="default"/>
+      </w:rPr>
+    </w:lvl>
+    <w:lvl w:ilvl="2" w:tplc="04090005" w:tentative="1">
+      <w:start w:val="1"/>
+      <w:numFmt w:val="bullet"/>
+      <w:lvlText w:val=""/>
+      <w:lvlJc w:val="left"/>
+      <w:pPr>
+        <w:ind w:left="2520" w:hanging="360"/>
+      </w:pPr>
+      <w:rPr>
+        <w:rFonts w:ascii="Wingdings" w:hAnsi="Wingdings" w:hint="default"/>
+      </w:rPr>
+    </w:lvl>
+    <w:lvl w:ilvl="3" w:tplc="04090001" w:tentative="1">
+      <w:start w:val="1"/>
+      <w:numFmt w:val="bullet"/>
+      <w:lvlText w:val=""/>
+      <w:lvlJc w:val="left"/>
+      <w:pPr>
+        <w:ind w:left="3240" w:hanging="360"/>
+      </w:pPr>
+      <w:rPr>
+        <w:rFonts w:ascii="Symbol" w:hAnsi="Symbol" w:hint="default"/>
+      </w:rPr>
+    </w:lvl>
+    <w:lvl w:ilvl="4" w:tplc="04090003" w:tentative="1">
+      <w:start w:val="1"/>
+      <w:numFmt w:val="bullet"/>
+      <w:lvlText w:val="o"/>
+      <w:lvlJc w:val="left"/>
+      <w:pPr>
+        <w:ind w:left="3960" w:hanging="360"/>
+      </w:pPr>
+      <w:rPr>
+        <w:rFonts w:ascii="Courier New" w:hAnsi="Courier New" w:cs="Courier New" w:hint="default"/>
+      </w:rPr>
+    </w:lvl>
+    <w:lvl w:ilvl="5" w:tplc="04090005" w:tentative="1">
+      <w:start w:val="1"/>
+      <w:numFmt w:val="bullet"/>
+      <w:lvlText w:val=""/>
+      <w:lvlJc w:val="left"/>
+      <w:pPr>
+        <w:ind w:left="4680" w:hanging="360"/>
+      </w:pPr>
+      <w:rPr>
+        <w:rFonts w:ascii="Wingdings" w:hAnsi="Wingdings" w:hint="default"/>
+      </w:rPr>
+    </w:lvl>
+    <w:lvl w:ilvl="6" w:tplc="04090001" w:tentative="1">
+      <w:start w:val="1"/>
+      <w:numFmt w:val="bullet"/>
+      <w:lvlText w:val=""/>
+      <w:lvlJc w:val="left"/>
+      <w:pPr>
+        <w:ind w:left="5400" w:hanging="360"/>
+      </w:pPr>
+      <w:rPr>
+        <w:rFonts w:ascii="Symbol" w:hAnsi="Symbol" w:hint="default"/>
+      </w:rPr>
+    </w:lvl>
+    <w:lvl w:ilvl="7" w:tplc="04090003" w:tentative="1">
+      <w:start w:val="1"/>
+      <w:numFmt w:val="bullet"/>
+      <w:lvlText w:val="o"/>
+      <w:lvlJc w:val="left"/>
+      <w:pPr>
+        <w:ind w:left="6120" w:hanging="360"/>
+      </w:pPr>
+      <w:rPr>
+        <w:rFonts w:ascii="Courier New" w:hAnsi="Courier New" w:cs="Courier New" w:hint="default"/>
+      </w:rPr>
+    </w:lvl>
+    <w:lvl w:ilvl="8" w:tplc="04090005" w:tentative="1">
+      <w:start w:val="1"/>
+      <w:numFmt w:val="bullet"/>
+      <w:lvlText w:val=""/>
+      <w:lvlJc w:val="left"/>
+      <w:pPr>
+        <w:ind w:left="6840" w:hanging="360"/>
+      </w:pPr>
+      <w:rPr>
+        <w:rFonts w:ascii="Wingdings" w:hAnsi="Wingdings" w:hint="default"/>
+      </w:rPr>
+    </w:lvl>
+  </w:abstractNum>
+  <w:abstractNum w:abstractNumId="2" w15:restartNumberingAfterBreak="0">
     <w:nsid w:val="4C466800"/>
     <w:multiLevelType w:val="hybridMultilevel"/>
     <w:tmpl w:val="29646BF8"/>
@@ -6308,7 +7014,7 @@
       </w:pPr>
     </w:lvl>
   </w:abstractNum>
-  <w:abstractNum w:abstractNumId="1" w15:restartNumberingAfterBreak="0">
+  <w:abstractNum w:abstractNumId="3" w15:restartNumberingAfterBreak="0">
     <w:nsid w:val="67E2059A"/>
     <w:multiLevelType w:val="hybridMultilevel"/>
     <w:tmpl w:val="AC2809C0"/>
@@ -6420,7 +7126,7 @@
       </w:rPr>
     </w:lvl>
   </w:abstractNum>
-  <w:abstractNum w:abstractNumId="2" w15:restartNumberingAfterBreak="0">
+  <w:abstractNum w:abstractNumId="4" w15:restartNumberingAfterBreak="0">
     <w:nsid w:val="6ADF4858"/>
     <w:multiLevelType w:val="hybridMultilevel"/>
     <w:tmpl w:val="1608A4BA"/>
@@ -6533,7 +7239,7 @@
       </w:rPr>
     </w:lvl>
   </w:abstractNum>
-  <w:abstractNum w:abstractNumId="3" w15:restartNumberingAfterBreak="0">
+  <w:abstractNum w:abstractNumId="5" w15:restartNumberingAfterBreak="0">
     <w:nsid w:val="76C35A18"/>
     <w:multiLevelType w:val="hybridMultilevel"/>
     <w:tmpl w:val="194245C4"/>
@@ -6620,16 +7326,22 @@
     </w:lvl>
   </w:abstractNum>
   <w:num w:numId="1">
+    <w:abstractNumId w:val="2"/>
+  </w:num>
+  <w:num w:numId="2">
+    <w:abstractNumId w:val="5"/>
+  </w:num>
+  <w:num w:numId="3">
+    <w:abstractNumId w:val="3"/>
+  </w:num>
+  <w:num w:numId="4">
+    <w:abstractNumId w:val="4"/>
+  </w:num>
+  <w:num w:numId="5">
     <w:abstractNumId w:val="0"/>
   </w:num>
-  <w:num w:numId="2">
-    <w:abstractNumId w:val="3"/>
-  </w:num>
-  <w:num w:numId="3">
+  <w:num w:numId="6">
     <w:abstractNumId w:val="1"/>
-  </w:num>
-  <w:num w:numId="4">
-    <w:abstractNumId w:val="2"/>
   </w:num>
 </w:numbering>
 </file>

</xml_diff>

<commit_message>
Starting with the 4th and 5th step of the engineer method
</commit_message>
<xml_diff>
--- a/HeartDiseaseInvestigation/Docs/Documentacion Parcial Proyecto Final.docx
+++ b/HeartDiseaseInvestigation/Docs/Documentacion Parcial Proyecto Final.docx
@@ -6317,6 +6317,122 @@
         </w:rPr>
         <w:t xml:space="preserve">} No hacer ninguna interfaz gráfica y solamente usar la consola de comandos.   </w:t>
       </w:r>
+    </w:p>
+    <w:p>
+      <w:pPr>
+        <w:spacing w:line="480" w:lineRule="auto"/>
+        <w:rPr>
+          <w:rFonts w:ascii="Times New Roman" w:hAnsi="Times New Roman" w:cs="Times New Roman"/>
+          <w:sz w:val="24"/>
+          <w:szCs w:val="24"/>
+          <w:lang w:val="es-419"/>
+        </w:rPr>
+      </w:pPr>
+    </w:p>
+    <w:p>
+      <w:pPr>
+        <w:spacing w:line="480" w:lineRule="auto"/>
+        <w:rPr>
+          <w:rFonts w:ascii="Times New Roman" w:hAnsi="Times New Roman" w:cs="Times New Roman"/>
+          <w:sz w:val="24"/>
+          <w:szCs w:val="24"/>
+          <w:lang w:val="es-419"/>
+        </w:rPr>
+      </w:pPr>
+    </w:p>
+    <w:p>
+      <w:pPr>
+        <w:spacing w:line="480" w:lineRule="auto"/>
+        <w:rPr>
+          <w:rFonts w:ascii="Times New Roman" w:hAnsi="Times New Roman" w:cs="Times New Roman"/>
+          <w:sz w:val="24"/>
+          <w:szCs w:val="24"/>
+          <w:lang w:val="es-419"/>
+        </w:rPr>
+      </w:pPr>
+    </w:p>
+    <w:p>
+      <w:pPr>
+        <w:spacing w:line="480" w:lineRule="auto"/>
+        <w:rPr>
+          <w:rFonts w:ascii="Times New Roman" w:hAnsi="Times New Roman" w:cs="Times New Roman"/>
+          <w:sz w:val="24"/>
+          <w:szCs w:val="24"/>
+          <w:lang w:val="es-419"/>
+        </w:rPr>
+      </w:pPr>
+      <w:r>
+        <w:rPr>
+          <w:rFonts w:ascii="Times New Roman" w:hAnsi="Times New Roman" w:cs="Times New Roman"/>
+          <w:sz w:val="24"/>
+          <w:szCs w:val="24"/>
+          <w:lang w:val="es-419"/>
+        </w:rPr>
+        <w:lastRenderedPageBreak/>
+        <w:t>P</w:t>
+      </w:r>
+      <w:r>
+        <w:rPr>
+          <w:rFonts w:ascii="Times New Roman" w:hAnsi="Times New Roman" w:cs="Times New Roman"/>
+          <w:sz w:val="24"/>
+          <w:szCs w:val="24"/>
+          <w:lang w:val="es-419"/>
+        </w:rPr>
+        <w:t>asar de la idea principal al diseño preliminar</w:t>
+      </w:r>
+    </w:p>
+    <w:p>
+      <w:pPr>
+        <w:spacing w:line="480" w:lineRule="auto"/>
+        <w:rPr>
+          <w:rFonts w:ascii="Times New Roman" w:hAnsi="Times New Roman" w:cs="Times New Roman"/>
+          <w:sz w:val="24"/>
+          <w:szCs w:val="24"/>
+          <w:lang w:val="es-419"/>
+        </w:rPr>
+      </w:pPr>
+    </w:p>
+    <w:p>
+      <w:pPr>
+        <w:spacing w:line="480" w:lineRule="auto"/>
+        <w:rPr>
+          <w:rFonts w:ascii="Times New Roman" w:hAnsi="Times New Roman" w:cs="Times New Roman"/>
+          <w:sz w:val="24"/>
+          <w:szCs w:val="24"/>
+          <w:lang w:val="es-419"/>
+        </w:rPr>
+      </w:pPr>
+      <w:r>
+        <w:rPr>
+          <w:rFonts w:ascii="Times New Roman" w:hAnsi="Times New Roman" w:cs="Times New Roman"/>
+          <w:sz w:val="24"/>
+          <w:szCs w:val="24"/>
+          <w:lang w:val="es-419"/>
+        </w:rPr>
+        <w:t>E</w:t>
+      </w:r>
+      <w:r>
+        <w:rPr>
+          <w:rFonts w:ascii="Times New Roman" w:hAnsi="Times New Roman" w:cs="Times New Roman"/>
+          <w:sz w:val="24"/>
+          <w:szCs w:val="24"/>
+          <w:lang w:val="es-419"/>
+        </w:rPr>
+        <w:t>valuación y selección de la solución</w:t>
+      </w:r>
+    </w:p>
+    <w:p>
+      <w:pPr>
+        <w:spacing w:line="480" w:lineRule="auto"/>
+        <w:rPr>
+          <w:rFonts w:ascii="Times New Roman" w:hAnsi="Times New Roman" w:cs="Times New Roman"/>
+          <w:sz w:val="24"/>
+          <w:szCs w:val="24"/>
+          <w:lang w:val="es-419"/>
+        </w:rPr>
+      </w:pPr>
+      <w:bookmarkStart w:id="0" w:name="_GoBack"/>
+      <w:bookmarkEnd w:id="0"/>
     </w:p>
     <w:sdt>
       <w:sdtPr>
@@ -6458,7 +6574,6 @@
                   <w:noProof/>
                   <w:lang w:val="es-ES"/>
                 </w:rPr>
-                <w:lastRenderedPageBreak/>
                 <w:t xml:space="preserve">Henríquez, K. (30 de Septiembre de 2018). </w:t>
               </w:r>
               <w:r>
@@ -8340,7 +8455,7 @@
 </file>
 
 <file path=customXml/itemProps1.xml><?xml version="1.0" encoding="utf-8"?>
-<ds:datastoreItem xmlns:ds="http://schemas.openxmlformats.org/officeDocument/2006/customXml" ds:itemID="{2803D15C-C1CC-4E42-8DA1-DDF49F8E459B}">
+<ds:datastoreItem xmlns:ds="http://schemas.openxmlformats.org/officeDocument/2006/customXml" ds:itemID="{C18F792E-9B4D-48E3-92A0-840730D0EA95}">
   <ds:schemaRefs>
     <ds:schemaRef ds:uri="http://schemas.openxmlformats.org/officeDocument/2006/bibliography"/>
   </ds:schemaRefs>

</xml_diff>